<commit_message>
oops, had start/end inverted
</commit_message>
<xml_diff>
--- a/resume/resume.docx
+++ b/resume/resume.docx
@@ -37,8 +37,8 @@
       </w:pPr>
       <w:r>
         <w:rPr>
+          <w:bCs/>
           <w:b/>
-          <w:bCs/>
         </w:rPr>
         <w:t xml:space="preserve">Objective:</w:t>
       </w:r>
@@ -46,7 +46,19 @@
         <w:t xml:space="preserve"> </w:t>
       </w:r>
       <w:r>
-        <w:t xml:space="preserve">Identify challenging technical leadership opportunity managing large scale data systems. 100% telecommute.</w:t>
+        <w:t xml:space="preserve">Seeking challenging technical leadership opportunity managing</w:t>
+      </w:r>
+      <w:r>
+        <w:t xml:space="preserve"> </w:t>
+      </w:r>
+      <w:r>
+        <w:t xml:space="preserve">large scale data systems. Diagram, TDD, and CI/CD addict. Love untangling epic</w:t>
+      </w:r>
+      <w:r>
+        <w:t xml:space="preserve"> </w:t>
+      </w:r>
+      <w:r>
+        <w:t xml:space="preserve">git disasters. Python / Golang / Perl / DBs / APIs / cloud. 100% telecommute.</w:t>
       </w:r>
     </w:p>
     <w:p>
@@ -55,8 +67,8 @@
       </w:pPr>
       <w:r>
         <w:rPr>
+          <w:bCs/>
           <w:b/>
-          <w:bCs/>
         </w:rPr>
         <w:t xml:space="preserve">Leadership:</w:t>
       </w:r>
@@ -64,31 +76,31 @@
         <w:t xml:space="preserve"> </w:t>
       </w:r>
       <w:r>
-        <w:t xml:space="preserve">For seven years in the early 2000s I managed 8-12 programmers and database/system</w:t>
-      </w:r>
-      <w:r>
-        <w:t xml:space="preserve"> </w:t>
-      </w:r>
-      <w:r>
-        <w:t xml:space="preserve">administrators in a mission critical OLTP database environment with multiple application stacks.</w:t>
-      </w:r>
-      <w:r>
-        <w:t xml:space="preserve"> </w:t>
-      </w:r>
-      <w:r>
-        <w:t xml:space="preserve">($400M revenue stream).</w:t>
-      </w:r>
-      <w:r>
-        <w:t xml:space="preserve"> </w:t>
-      </w:r>
-      <w:r>
-        <w:t xml:space="preserve">Daily management of operations while simultaneously managing high level expectations and</w:t>
-      </w:r>
-      <w:r>
-        <w:t xml:space="preserve"> </w:t>
-      </w:r>
-      <w:r>
-        <w:t xml:space="preserve">deliverables for senior management and ownership.</w:t>
+        <w:t xml:space="preserve">For seven years in the early 2000s I managed 8-12 programmers</w:t>
+      </w:r>
+      <w:r>
+        <w:t xml:space="preserve"> </w:t>
+      </w:r>
+      <w:r>
+        <w:t xml:space="preserve">and database/system administrators in a mission critical OLTP database</w:t>
+      </w:r>
+      <w:r>
+        <w:t xml:space="preserve"> </w:t>
+      </w:r>
+      <w:r>
+        <w:t xml:space="preserve">environment with multiple application stacks ($400M revenue stream).</w:t>
+      </w:r>
+      <w:r>
+        <w:t xml:space="preserve"> </w:t>
+      </w:r>
+      <w:r>
+        <w:t xml:space="preserve">Daily management of operations while simultaneously managing high level</w:t>
+      </w:r>
+      <w:r>
+        <w:t xml:space="preserve"> </w:t>
+      </w:r>
+      <w:r>
+        <w:t xml:space="preserve">expectations and deliverables for senior management and ownership.</w:t>
       </w:r>
     </w:p>
     <w:p>
@@ -97,8 +109,8 @@
       </w:pPr>
       <w:r>
         <w:rPr>
+          <w:bCs/>
           <w:b/>
-          <w:bCs/>
         </w:rPr>
         <w:t xml:space="preserve">Technical:</w:t>
       </w:r>
@@ -106,19 +118,31 @@
         <w:t xml:space="preserve"> </w:t>
       </w:r>
       <w:r>
-        <w:t xml:space="preserve">30 years of programming / lead developer experience. Strong data modeling skills. Sustained focus</w:t>
-      </w:r>
-      <w:r>
-        <w:t xml:space="preserve"> </w:t>
-      </w:r>
-      <w:r>
-        <w:t xml:space="preserve">on the construction and maintenance of TCP/IP services (over</w:t>
-      </w:r>
-      <w:r>
-        <w:t xml:space="preserve"> </w:t>
-      </w:r>
-      <w:r>
-        <w:t xml:space="preserve">“trusted”</w:t>
+        <w:t xml:space="preserve">30 years of programming / lead developer experience.</w:t>
+      </w:r>
+      <w:r>
+        <w:t xml:space="preserve"> </w:t>
+      </w:r>
+      <w:r>
+        <w:t xml:space="preserve">Strong data modeling skills. Sustained focus on the construction and maintenance</w:t>
+      </w:r>
+      <w:r>
+        <w:t xml:space="preserve"> </w:t>
+      </w:r>
+      <w:r>
+        <w:t xml:space="preserve">of TCP/IP services (over</w:t>
+      </w:r>
+      <w:r>
+        <w:t xml:space="preserve"> </w:t>
+      </w:r>
+      <w:r>
+        <w:t xml:space="preserve">“</w:t>
+      </w:r>
+      <w:r>
+        <w:t xml:space="preserve">trusted</w:t>
+      </w:r>
+      <w:r>
+        <w:t xml:space="preserve">”</w:t>
       </w:r>
       <w:r>
         <w:t xml:space="preserve"> </w:t>
@@ -148,7 +172,7 @@
         <w:t xml:space="preserve"> </w:t>
       </w:r>
       <w:r>
-        <w:t xml:space="preserve">Strong focus on open source technologies. Passingly skilled with network design concepts.</w:t>
+        <w:t xml:space="preserve">Strong focus on open source technologies.</w:t>
       </w:r>
       <w:r>
         <w:t xml:space="preserve"> </w:t>
@@ -163,8 +187,8 @@
       </w:pPr>
       <w:r>
         <w:rPr>
+          <w:bCs/>
           <w:b/>
-          <w:bCs/>
         </w:rPr>
         <w:t xml:space="preserve">Dream Job:</w:t>
       </w:r>
@@ -222,19 +246,25 @@
         <w:pStyle w:val="FirstParagraph"/>
       </w:pPr>
       <w:r>
-        <w:t xml:space="preserve">Telecommuting consultant. Python, Perl, Golang, PL/pgSQL, large scale databases, REST APIs, minor web.</w:t>
-      </w:r>
-      <w:r>
-        <w:t xml:space="preserve"> </w:t>
-      </w:r>
-      <w:r>
-        <w:t xml:space="preserve">Industries have included bioinformatics, AI (LLM) start-ups, advertising technology, large event / venue</w:t>
-      </w:r>
-      <w:r>
-        <w:t xml:space="preserve"> </w:t>
-      </w:r>
-      <w:r>
-        <w:t xml:space="preserve">equipment rental (and data mining thereof), e-commerce (web retail), and various other start-ups.</w:t>
+        <w:t xml:space="preserve">Telecommuting consultant. Python, Golang, Perl, PL/pgSQL, large scale</w:t>
+      </w:r>
+      <w:r>
+        <w:t xml:space="preserve"> </w:t>
+      </w:r>
+      <w:r>
+        <w:t xml:space="preserve">databases, REST APIs, minor web. Industries have included bioinformatics, AI</w:t>
+      </w:r>
+      <w:r>
+        <w:t xml:space="preserve"> </w:t>
+      </w:r>
+      <w:r>
+        <w:t xml:space="preserve">(LLM) start-ups, advertising technology, e-commerce (retail), large event /</w:t>
+      </w:r>
+      <w:r>
+        <w:t xml:space="preserve"> </w:t>
+      </w:r>
+      <w:r>
+        <w:t xml:space="preserve">venue equipment rental (and data mining thereof).</w:t>
       </w:r>
     </w:p>
     <w:p>
@@ -242,55 +272,29 @@
         <w:pStyle w:val="BodyText"/>
       </w:pPr>
       <w:r>
-        <w:t xml:space="preserve">In principle recent clients have a lot of DevOps in-house so I can focus on</w:t>
-      </w:r>
-      <w:r>
-        <w:t xml:space="preserve"> </w:t>
-      </w:r>
-      <w:r>
-        <w:t xml:space="preserve">programming software stacks (Python, Perl, Golang, Javascript).</w:t>
-      </w:r>
-      <w:r>
-        <w:t xml:space="preserve"> </w:t>
-      </w:r>
-      <w:r>
-        <w:t xml:space="preserve">In practice I’ve been doing a lot of DevOps filling gaps in staffing.</w:t>
-      </w:r>
-    </w:p>
-    <w:p>
-      <w:pPr>
-        <w:pStyle w:val="BodyText"/>
-      </w:pPr>
-      <w:r>
-        <w:t xml:space="preserve">My most recent DevOps work has been Python -&gt; Terraform -&gt; AWS (ECS, EC2, S3, Lambdas, CloudWatch, etc.)</w:t>
-      </w:r>
-      <w:r>
-        <w:t xml:space="preserve"> </w:t>
-      </w:r>
-      <w:r>
-        <w:t xml:space="preserve">Previous clients have swung back and forth between micro-service strategies and in-house bare-metal:</w:t>
-      </w:r>
-      <w:r>
-        <w:t xml:space="preserve"> </w:t>
-      </w:r>
-      <w:r>
-        <w:t xml:space="preserve">Xen VMs, Kubernetes.</w:t>
-      </w:r>
-      <w:r>
-        <w:t xml:space="preserve"> </w:t>
-      </w:r>
-      <w:r>
-        <w:t xml:space="preserve">Those stacks have been variously driven by Docker/Compose, Chef/Ansible, Helm Charts, and other tools.</w:t>
+        <w:t xml:space="preserve">Recent clients have me doing a lot of DevOps work to fill staffing gaps.</w:t>
+      </w:r>
+      <w:r>
+        <w:t xml:space="preserve"> </w:t>
+      </w:r>
+      <w:r>
+        <w:t xml:space="preserve">Strategies have swung back and forth between monoliths and micro-services. Stacks variously driven by Docker/Compose, Terraform, Chef/Ansible, Helm</w:t>
+      </w:r>
+      <w:r>
+        <w:t xml:space="preserve"> </w:t>
+      </w:r>
+      <w:r>
+        <w:t xml:space="preserve">Charts, and other tools.</w:t>
       </w:r>
     </w:p>
     <w:bookmarkEnd w:id="20"/>
-    <w:bookmarkStart w:id="21" w:name="X7ed74cbe0962e4729a179506d7d2c78e2f6c12b"/>
+    <w:bookmarkStart w:id="21" w:name="X702691c6a44ebaee947ee5a2d8b839fba0df12d"/>
     <w:p>
       <w:pPr>
         <w:pStyle w:val="Heading3"/>
       </w:pPr>
       <w:r>
-        <w:t xml:space="preserve">Senior Software Engineer | -NDA- | 2024-2025 (6 months)</w:t>
+        <w:t xml:space="preserve">Python / AWS DevOps Engineer | -NDA- | 2024-2025 (6 months)</w:t>
       </w:r>
     </w:p>
     <w:p>
@@ -332,13 +336,13 @@
       </w:r>
     </w:p>
     <w:bookmarkEnd w:id="21"/>
-    <w:bookmarkStart w:id="22" w:name="X6025a04ba77c84e5a84ded17eaf9076b5119640"/>
+    <w:bookmarkStart w:id="22" w:name="X3c9577eb7aba42b1a00b20b8ad1cc3ed0aaa2bd"/>
     <w:p>
       <w:pPr>
         <w:pStyle w:val="Heading3"/>
       </w:pPr>
       <w:r>
-        <w:t xml:space="preserve">Senior Software Engineer | -NDA- | 2023-2024 (4 months)</w:t>
+        <w:t xml:space="preserve">REST API / Schema DEV | -NDA- | 2023-2024 (4 months)</w:t>
       </w:r>
     </w:p>
     <w:p>
@@ -367,7 +371,13 @@
         <w:t xml:space="preserve">Bridged them to also use PostgreSQL (</w:t>
       </w:r>
       <w:r>
-        <w:t xml:space="preserve">“Cloud SQL”</w:t>
+        <w:t xml:space="preserve">“</w:t>
+      </w:r>
+      <w:r>
+        <w:t xml:space="preserve">Cloud SQL</w:t>
+      </w:r>
+      <w:r>
+        <w:t xml:space="preserve">”</w:t>
       </w:r>
       <w:r>
         <w:t xml:space="preserve">) when FireBase statistical capacities proved massively</w:t>
@@ -415,8 +425,8 @@
       </w:pPr>
       <w:r>
         <w:rPr>
+          <w:bCs/>
           <w:b/>
-          <w:bCs/>
         </w:rPr>
         <w:t xml:space="preserve">Primary PostgreSQL:</w:t>
       </w:r>
@@ -433,8 +443,8 @@
       </w:pPr>
       <w:r>
         <w:rPr>
+          <w:bCs/>
           <w:b/>
-          <w:bCs/>
         </w:rPr>
         <w:t xml:space="preserve">API v3 stack:</w:t>
       </w:r>
@@ -481,8 +491,8 @@
       </w:pPr>
       <w:r>
         <w:rPr>
+          <w:bCs/>
           <w:b/>
-          <w:bCs/>
         </w:rPr>
         <w:t xml:space="preserve">API v2 stack:</w:t>
       </w:r>
@@ -514,7 +524,13 @@
         <w:t xml:space="preserve"> </w:t>
       </w:r>
       <w:r>
-        <w:t xml:space="preserve">“continuous delivery”</w:t>
+        <w:t xml:space="preserve">“</w:t>
+      </w:r>
+      <w:r>
+        <w:t xml:space="preserve">continuous delivery</w:t>
+      </w:r>
+      <w:r>
+        <w:t xml:space="preserve">”</w:t>
       </w:r>
       <w:r>
         <w:t xml:space="preserve"> </w:t>
@@ -553,8 +569,8 @@
       </w:pPr>
       <w:r>
         <w:rPr>
+          <w:bCs/>
           <w:b/>
-          <w:bCs/>
         </w:rPr>
         <w:t xml:space="preserve">core-serializer:</w:t>
       </w:r>
@@ -568,7 +584,13 @@
         <w:t xml:space="preserve"> </w:t>
       </w:r>
       <w:r>
-        <w:t xml:space="preserve">“latest”</w:t>
+        <w:t xml:space="preserve">“</w:t>
+      </w:r>
+      <w:r>
+        <w:t xml:space="preserve">latest</w:t>
+      </w:r>
+      <w:r>
+        <w:t xml:space="preserve">”</w:t>
       </w:r>
       <w:r>
         <w:t xml:space="preserve">). 12K lines of tests, 17K total lines of code.</w:t>
@@ -720,11 +742,11 @@
     </w:p>
     <w:p>
       <w:pPr>
-        <w:pStyle w:val="Compact"/>
         <w:numPr>
           <w:ilvl w:val="0"/>
           <w:numId w:val="1001"/>
         </w:numPr>
+        <w:pStyle w:val="Compact"/>
       </w:pPr>
       <w:r>
         <w:t xml:space="preserve">Design, manage, implement, and document complex software/data systems to fulfill the stated technology goals</w:t>
@@ -738,11 +760,11 @@
     </w:p>
     <w:p>
       <w:pPr>
-        <w:pStyle w:val="Compact"/>
         <w:numPr>
           <w:ilvl w:val="0"/>
           <w:numId w:val="1001"/>
         </w:numPr>
+        <w:pStyle w:val="Compact"/>
       </w:pPr>
       <w:r>
         <w:t xml:space="preserve">Until 2004, managed all daily operations for central reservations call center and data center, a $400M revenue</w:t>
@@ -756,11 +778,11 @@
     </w:p>
     <w:p>
       <w:pPr>
-        <w:pStyle w:val="Compact"/>
         <w:numPr>
           <w:ilvl w:val="0"/>
           <w:numId w:val="1001"/>
         </w:numPr>
+        <w:pStyle w:val="Compact"/>
       </w:pPr>
       <w:r>
         <w:t xml:space="preserve">In tandem with Software Architect, implemented custom Internet booking engine (www.omnihotels.com), saving</w:t>
@@ -780,11 +802,11 @@
     </w:p>
     <w:p>
       <w:pPr>
-        <w:pStyle w:val="Compact"/>
         <w:numPr>
           <w:ilvl w:val="0"/>
           <w:numId w:val="1001"/>
         </w:numPr>
+        <w:pStyle w:val="Compact"/>
       </w:pPr>
       <w:r>
         <w:t xml:space="preserve">Continuing to replace legacy systems with centralized object oriented Class structure (OO Perl 5) that controls</w:t>
@@ -804,11 +826,11 @@
     </w:p>
     <w:p>
       <w:pPr>
-        <w:pStyle w:val="Compact"/>
         <w:numPr>
           <w:ilvl w:val="0"/>
           <w:numId w:val="1001"/>
         </w:numPr>
+        <w:pStyle w:val="Compact"/>
       </w:pPr>
       <w:r>
         <w:t xml:space="preserve">Replacing numerous inconsistent system interfaces with single OpenTravel Alliance (hospitality / travel industry</w:t>
@@ -834,11 +856,11 @@
     </w:p>
     <w:p>
       <w:pPr>
-        <w:pStyle w:val="Compact"/>
         <w:numPr>
           <w:ilvl w:val="0"/>
           <w:numId w:val="1001"/>
         </w:numPr>
+        <w:pStyle w:val="Compact"/>
       </w:pPr>
       <w:r>
         <w:t xml:space="preserve">First hired to replace a primarily one-man development team who was departing and a series of consultants.</w:t>
@@ -846,11 +868,11 @@
     </w:p>
     <w:p>
       <w:pPr>
-        <w:pStyle w:val="Compact"/>
         <w:numPr>
           <w:ilvl w:val="0"/>
           <w:numId w:val="1001"/>
         </w:numPr>
+        <w:pStyle w:val="Compact"/>
       </w:pPr>
       <w:r>
         <w:t xml:space="preserve">Established documentation systems, version control, operating procedures, monitoring and paging, and</w:t>
@@ -874,11 +896,11 @@
     </w:p>
     <w:p>
       <w:pPr>
-        <w:pStyle w:val="Compact"/>
         <w:numPr>
           <w:ilvl w:val="0"/>
           <w:numId w:val="1002"/>
         </w:numPr>
+        <w:pStyle w:val="Compact"/>
       </w:pPr>
       <w:r>
         <w:t xml:space="preserve">Worked part-time from UNMC while pursuing a B.S. in Bioinformatics.</w:t>
@@ -886,11 +908,11 @@
     </w:p>
     <w:p>
       <w:pPr>
-        <w:pStyle w:val="Compact"/>
         <w:numPr>
           <w:ilvl w:val="0"/>
           <w:numId w:val="1002"/>
         </w:numPr>
+        <w:pStyle w:val="Compact"/>
       </w:pPr>
       <w:r>
         <w:t xml:space="preserve">Genetic Sequence Analysis Facility (GSAF) provides application and hardware support and development for researchers</w:t>
@@ -904,11 +926,11 @@
     </w:p>
     <w:p>
       <w:pPr>
-        <w:pStyle w:val="Compact"/>
         <w:numPr>
           <w:ilvl w:val="0"/>
           <w:numId w:val="1002"/>
         </w:numPr>
+        <w:pStyle w:val="Compact"/>
       </w:pPr>
       <w:r>
         <w:t xml:space="preserve">Collaborative Laboratory of Applied Bioinformatics (CLAB) provides application and hardware support and development</w:t>
@@ -928,11 +950,11 @@
     </w:p>
     <w:p>
       <w:pPr>
-        <w:pStyle w:val="Compact"/>
         <w:numPr>
           <w:ilvl w:val="0"/>
           <w:numId w:val="1002"/>
         </w:numPr>
+        <w:pStyle w:val="Compact"/>
       </w:pPr>
       <w:r>
         <w:t xml:space="preserve">In one project I wrote a bunch of Perl, deployed it to UNO’s super computer cluster, crunched a ton of data, and that work ended</w:t>
@@ -941,13 +963,19 @@
         <w:t xml:space="preserve"> </w:t>
       </w:r>
       <w:r>
-        <w:t xml:space="preserve">up being useful enough to the scientists that I was listed as a co-author on a scientific paper. Don’t ask me to explain</w:t>
-      </w:r>
-      <w:r>
-        <w:t xml:space="preserve"> </w:t>
-      </w:r>
-      <w:r>
-        <w:t xml:space="preserve">the science (my biology / chemistry is weak) but I can try to remember a vague outline of the software I wrote if you’re interested:</w:t>
+        <w:t xml:space="preserve">up being useful enough to the scientists that I was listed as a co-author on a scientific paper. Don’t ask me to</w:t>
+      </w:r>
+      <w:r>
+        <w:t xml:space="preserve"> </w:t>
+      </w:r>
+      <w:r>
+        <w:t xml:space="preserve">explain the science (my biology / chemistry is weak) but I can try to remember a vague outline of the software I</w:t>
+      </w:r>
+      <w:r>
+        <w:t xml:space="preserve"> </w:t>
+      </w:r>
+      <w:r>
+        <w:t xml:space="preserve">wrote if you’re interested:</w:t>
       </w:r>
       <w:r>
         <w:t xml:space="preserve"> </w:t>
@@ -976,11 +1004,11 @@
     </w:p>
     <w:p>
       <w:pPr>
-        <w:pStyle w:val="Compact"/>
         <w:numPr>
           <w:ilvl w:val="0"/>
           <w:numId w:val="1003"/>
         </w:numPr>
+        <w:pStyle w:val="Compact"/>
       </w:pPr>
       <w:r>
         <w:t xml:space="preserve">Lead developer of Internet / Intranet applications.</w:t>
@@ -988,11 +1016,11 @@
     </w:p>
     <w:p>
       <w:pPr>
-        <w:pStyle w:val="Compact"/>
         <w:numPr>
           <w:ilvl w:val="0"/>
           <w:numId w:val="1003"/>
         </w:numPr>
+        <w:pStyle w:val="Compact"/>
       </w:pPr>
       <w:r>
         <w:t xml:space="preserve">Designed and lead ongoing technical production, implementation and maintenance of Viatel’s first Internet /</w:t>
@@ -1030,11 +1058,11 @@
     </w:p>
     <w:p>
       <w:pPr>
-        <w:pStyle w:val="Compact"/>
         <w:numPr>
           <w:ilvl w:val="0"/>
           <w:numId w:val="1003"/>
         </w:numPr>
+        <w:pStyle w:val="Compact"/>
       </w:pPr>
       <w:r>
         <w:t xml:space="preserve">Lead developer of corporate Intranet, providing distributed real time departmental and project information to 31</w:t>
@@ -1048,14 +1076,32 @@
     </w:p>
     <w:p>
       <w:pPr>
-        <w:pStyle w:val="Compact"/>
         <w:numPr>
           <w:ilvl w:val="0"/>
           <w:numId w:val="1003"/>
         </w:numPr>
-      </w:pPr>
-      <w:r>
-        <w:t xml:space="preserve">To-specification modifications of “Call Detail” program: 4700+ lines of legacy code which, during each billing</w:t>
+        <w:pStyle w:val="Compact"/>
+      </w:pPr>
+      <w:r>
+        <w:t xml:space="preserve">To-specification modifications of</w:t>
+      </w:r>
+      <w:r>
+        <w:t xml:space="preserve"> </w:t>
+      </w:r>
+      <w:r>
+        <w:t xml:space="preserve">“</w:t>
+      </w:r>
+      <w:r>
+        <w:t xml:space="preserve">Call Detail</w:t>
+      </w:r>
+      <w:r>
+        <w:t xml:space="preserve">”</w:t>
+      </w:r>
+      <w:r>
+        <w:t xml:space="preserve"> </w:t>
+      </w:r>
+      <w:r>
+        <w:t xml:space="preserve">program: 4700+ lines of legacy code which, during each billing</w:t>
       </w:r>
       <w:r>
         <w:t xml:space="preserve"> </w:t>
@@ -1072,11 +1118,11 @@
     </w:p>
     <w:p>
       <w:pPr>
-        <w:pStyle w:val="Compact"/>
         <w:numPr>
           <w:ilvl w:val="0"/>
           <w:numId w:val="1003"/>
         </w:numPr>
+        <w:pStyle w:val="Compact"/>
       </w:pPr>
       <w:r>
         <w:t xml:space="preserve">Miscellaneous accounting system analysis and modification tasks to support new products and procedures in</w:t>
@@ -1096,11 +1142,11 @@
     </w:p>
     <w:p>
       <w:pPr>
-        <w:pStyle w:val="Compact"/>
         <w:numPr>
           <w:ilvl w:val="0"/>
           <w:numId w:val="1003"/>
         </w:numPr>
+        <w:pStyle w:val="Compact"/>
       </w:pPr>
       <w:r>
         <w:t xml:space="preserve">As-needed miscellaneous system engineering, system administration, and network administration / monitoring</w:t>
@@ -1109,13 +1155,13 @@
         <w:t xml:space="preserve"> </w:t>
       </w:r>
       <w:r>
-        <w:t xml:space="preserve">responsibilities (e.g.: built and maintaining Internet / Intranet server rack of 3 dual-processor x86 Linux servers</w:t>
-      </w:r>
-      <w:r>
-        <w:t xml:space="preserve"> </w:t>
-      </w:r>
-      <w:r>
-        <w:t xml:space="preserve">providing all Internet, Intranet ,and Extranet services worldwide.</w:t>
+        <w:t xml:space="preserve">responsibilities. e.g.: built and maintaining Internet / Intranet server rack of 3 dual-processor x86 Linux servers</w:t>
+      </w:r>
+      <w:r>
+        <w:t xml:space="preserve"> </w:t>
+      </w:r>
+      <w:r>
+        <w:t xml:space="preserve">providing all Internet, Intranet, and Extranet services worldwide.</w:t>
       </w:r>
     </w:p>
     <w:bookmarkEnd w:id="27"/>
@@ -1130,11 +1176,11 @@
     </w:p>
     <w:p>
       <w:pPr>
-        <w:pStyle w:val="Compact"/>
         <w:numPr>
           <w:ilvl w:val="0"/>
           <w:numId w:val="1004"/>
         </w:numPr>
+        <w:pStyle w:val="Compact"/>
       </w:pPr>
       <w:r>
         <w:t xml:space="preserve">Director of Software Development and telecommunications coordinator for $16 million direct marketing</w:t>
@@ -1148,11 +1194,11 @@
     </w:p>
     <w:p>
       <w:pPr>
-        <w:pStyle w:val="Compact"/>
         <w:numPr>
           <w:ilvl w:val="0"/>
           <w:numId w:val="1004"/>
         </w:numPr>
+        <w:pStyle w:val="Compact"/>
       </w:pPr>
       <w:r>
         <w:t xml:space="preserve">Heavy database administration workload in distributed environment. Included logical development, data</w:t>
@@ -1172,11 +1218,11 @@
     </w:p>
     <w:p>
       <w:pPr>
-        <w:pStyle w:val="Compact"/>
         <w:numPr>
           <w:ilvl w:val="0"/>
           <w:numId w:val="1004"/>
         </w:numPr>
+        <w:pStyle w:val="Compact"/>
       </w:pPr>
       <w:r>
         <w:t xml:space="preserve">Various Unix system administration functions (Linux and SCO OpenServer 5).</w:t>
@@ -1184,14 +1230,32 @@
     </w:p>
     <w:p>
       <w:pPr>
-        <w:pStyle w:val="Compact"/>
         <w:numPr>
           <w:ilvl w:val="0"/>
           <w:numId w:val="1004"/>
         </w:numPr>
-      </w:pPr>
-      <w:r>
-        <w:t xml:space="preserve">Designed, developed, and implemented a client-server “agent monitoring” data input and storage system. 17</w:t>
+        <w:pStyle w:val="Compact"/>
+      </w:pPr>
+      <w:r>
+        <w:t xml:space="preserve">Designed, developed, and implemented a client-server</w:t>
+      </w:r>
+      <w:r>
+        <w:t xml:space="preserve"> </w:t>
+      </w:r>
+      <w:r>
+        <w:t xml:space="preserve">“</w:t>
+      </w:r>
+      <w:r>
+        <w:t xml:space="preserve">agent monitoring</w:t>
+      </w:r>
+      <w:r>
+        <w:t xml:space="preserve">”</w:t>
+      </w:r>
+      <w:r>
+        <w:t xml:space="preserve"> </w:t>
+      </w:r>
+      <w:r>
+        <w:t xml:space="preserve">data input and storage system. 17</w:t>
       </w:r>
       <w:r>
         <w:t xml:space="preserve"> </w:t>
@@ -1215,16 +1279,34 @@
         <w:t xml:space="preserve"> </w:t>
       </w:r>
       <w:r>
-        <w:t xml:space="preserve">live “scoring” and graphical reporting and trending.</w:t>
-      </w:r>
-    </w:p>
-    <w:p>
-      <w:pPr>
-        <w:pStyle w:val="Compact"/>
+        <w:t xml:space="preserve">live</w:t>
+      </w:r>
+      <w:r>
+        <w:t xml:space="preserve"> </w:t>
+      </w:r>
+      <w:r>
+        <w:t xml:space="preserve">“</w:t>
+      </w:r>
+      <w:r>
+        <w:t xml:space="preserve">scoring</w:t>
+      </w:r>
+      <w:r>
+        <w:t xml:space="preserve">”</w:t>
+      </w:r>
+      <w:r>
+        <w:t xml:space="preserve"> </w:t>
+      </w:r>
+      <w:r>
+        <w:t xml:space="preserve">and graphical reporting and trending.</w:t>
+      </w:r>
+    </w:p>
+    <w:p>
+      <w:pPr>
         <w:numPr>
           <w:ilvl w:val="0"/>
           <w:numId w:val="1004"/>
         </w:numPr>
+        <w:pStyle w:val="Compact"/>
       </w:pPr>
       <w:r>
         <w:t xml:space="preserve">Telecommunications coordinator responsibilities included the cost profiling, installation, management,</w:t>
@@ -1260,11 +1342,11 @@
     </w:p>
     <w:p>
       <w:pPr>
-        <w:pStyle w:val="Compact"/>
         <w:numPr>
           <w:ilvl w:val="0"/>
           <w:numId w:val="1005"/>
         </w:numPr>
+        <w:pStyle w:val="Compact"/>
       </w:pPr>
       <w:r>
         <w:t xml:space="preserve">Founding partner in Internet-based computer components and home electronics distribution company with 25</w:t>
@@ -1278,11 +1360,11 @@
     </w:p>
     <w:p>
       <w:pPr>
-        <w:pStyle w:val="Compact"/>
         <w:numPr>
           <w:ilvl w:val="0"/>
           <w:numId w:val="1005"/>
         </w:numPr>
+        <w:pStyle w:val="Compact"/>
       </w:pPr>
       <w:r>
         <w:t xml:space="preserve">Lead programmer in from-scratch development of Internet-based auction-style sales system. Tools included</w:t>
@@ -1297,7 +1379,25 @@
         <w:t xml:space="preserve"> </w:t>
       </w:r>
       <w:r>
-        <w:t xml:space="preserve">system dynamically responded to over 1 million server “hits” each week from 10K+ customers from 94 countries.</w:t>
+        <w:t xml:space="preserve">system dynamically responded to over 1 million server</w:t>
+      </w:r>
+      <w:r>
+        <w:t xml:space="preserve"> </w:t>
+      </w:r>
+      <w:r>
+        <w:t xml:space="preserve">“</w:t>
+      </w:r>
+      <w:r>
+        <w:t xml:space="preserve">hits</w:t>
+      </w:r>
+      <w:r>
+        <w:t xml:space="preserve">”</w:t>
+      </w:r>
+      <w:r>
+        <w:t xml:space="preserve"> </w:t>
+      </w:r>
+      <w:r>
+        <w:t xml:space="preserve">each week from 10K+ customers from 94 countries.</w:t>
       </w:r>
       <w:r>
         <w:t xml:space="preserve"> </w:t>
@@ -1314,11 +1414,11 @@
     </w:p>
     <w:p>
       <w:pPr>
-        <w:pStyle w:val="Compact"/>
         <w:numPr>
           <w:ilvl w:val="0"/>
           <w:numId w:val="1005"/>
         </w:numPr>
+        <w:pStyle w:val="Compact"/>
       </w:pPr>
       <w:r>
         <w:t xml:space="preserve">Authored core corporate documents including business plan and operations manual.</w:t>
@@ -1326,11 +1426,11 @@
     </w:p>
     <w:p>
       <w:pPr>
-        <w:pStyle w:val="Compact"/>
         <w:numPr>
           <w:ilvl w:val="0"/>
           <w:numId w:val="1005"/>
         </w:numPr>
+        <w:pStyle w:val="Compact"/>
       </w:pPr>
       <w:r>
         <w:t xml:space="preserve">Organized and conducted managerial and (occasionally) departmental meetings.</w:t>
@@ -1338,11 +1438,11 @@
     </w:p>
     <w:p>
       <w:pPr>
-        <w:pStyle w:val="Compact"/>
         <w:numPr>
           <w:ilvl w:val="0"/>
           <w:numId w:val="1005"/>
         </w:numPr>
+        <w:pStyle w:val="Compact"/>
       </w:pPr>
       <w:r>
         <w:t xml:space="preserve">Performed all advertising and public relations duties including newspaper, trade publication, magazine, radio,</w:t>
@@ -1356,14 +1456,32 @@
     </w:p>
     <w:p>
       <w:pPr>
-        <w:pStyle w:val="Compact"/>
         <w:numPr>
           <w:ilvl w:val="0"/>
           <w:numId w:val="1005"/>
         </w:numPr>
-      </w:pPr>
-      <w:r>
-        <w:t xml:space="preserve">Wrote and presented “Successful Internet Commerce – One Flourishing Model” at 1996 Techlaunch 2000</w:t>
+        <w:pStyle w:val="Compact"/>
+      </w:pPr>
+      <w:r>
+        <w:t xml:space="preserve">Wrote and presented</w:t>
+      </w:r>
+      <w:r>
+        <w:t xml:space="preserve"> </w:t>
+      </w:r>
+      <w:r>
+        <w:t xml:space="preserve">“</w:t>
+      </w:r>
+      <w:r>
+        <w:t xml:space="preserve">Successful Internet Commerce - One Flourishing Model</w:t>
+      </w:r>
+      <w:r>
+        <w:t xml:space="preserve">”</w:t>
+      </w:r>
+      <w:r>
+        <w:t xml:space="preserve"> </w:t>
+      </w:r>
+      <w:r>
+        <w:t xml:space="preserve">at 1996 Techlaunch 2000</w:t>
       </w:r>
       <w:r>
         <w:t xml:space="preserve"> </w:t>
@@ -1384,11 +1502,11 @@
     </w:p>
     <w:p>
       <w:pPr>
-        <w:pStyle w:val="Compact"/>
         <w:numPr>
           <w:ilvl w:val="0"/>
           <w:numId w:val="1006"/>
         </w:numPr>
+        <w:pStyle w:val="Compact"/>
       </w:pPr>
       <w:r>
         <w:t xml:space="preserve">Designed, implemented, and managed Perl-based CGI web site allowing customers to access inventory</w:t>
@@ -1402,11 +1520,11 @@
     </w:p>
     <w:p>
       <w:pPr>
-        <w:pStyle w:val="Compact"/>
         <w:numPr>
           <w:ilvl w:val="0"/>
           <w:numId w:val="1006"/>
         </w:numPr>
+        <w:pStyle w:val="Compact"/>
       </w:pPr>
       <w:r>
         <w:t xml:space="preserve">Managed and monitored voice and data circuits via drop-and-insert channel bank (2 T1s), including mission critical repair scenarios.</w:t>
@@ -1414,11 +1532,11 @@
     </w:p>
     <w:p>
       <w:pPr>
-        <w:pStyle w:val="Compact"/>
         <w:numPr>
           <w:ilvl w:val="0"/>
           <w:numId w:val="1006"/>
         </w:numPr>
+        <w:pStyle w:val="Compact"/>
       </w:pPr>
       <w:r>
         <w:t xml:space="preserve">Performed Unix system administrator duties (x86 BSDi).</w:t>
@@ -1489,7 +1607,25 @@
         <w:pStyle w:val="FirstParagraph"/>
       </w:pPr>
       <w:r>
-        <w:t xml:space="preserve">Philosophy, “blitz” Go (Igo / Wei Qi / Baduk), chess, podcasting, motorcycles, scuba diving (SSI Master Diver),</w:t>
+        <w:t xml:space="preserve">Philosophy,</w:t>
+      </w:r>
+      <w:r>
+        <w:t xml:space="preserve"> </w:t>
+      </w:r>
+      <w:r>
+        <w:t xml:space="preserve">“</w:t>
+      </w:r>
+      <w:r>
+        <w:t xml:space="preserve">blitz</w:t>
+      </w:r>
+      <w:r>
+        <w:t xml:space="preserve">”</w:t>
+      </w:r>
+      <w:r>
+        <w:t xml:space="preserve"> </w:t>
+      </w:r>
+      <w:r>
+        <w:t xml:space="preserve">Go (Igo / Wei Qi / Baduk), chess, podcasting, motorcycles, scuba diving (SSI Master Diver),</w:t>
       </w:r>
       <w:r>
         <w:t xml:space="preserve"> </w:t>
@@ -1531,11 +1667,7 @@
     <w:bookmarkEnd w:id="34"/>
     <w:bookmarkEnd w:id="35"/>
     <w:bookmarkEnd w:id="36"/>
-    <w:sectPr>
-      <w:footnotePr>
-        <w:numRestart w:val="eachSect"/>
-      </w:footnotePr>
-    </w:sectPr>
+    <w:sectPr/>
   </w:body>
 </w:document>
 </file>
@@ -1566,14 +1698,14 @@
 <file path=word/numbering.xml><?xml version="1.0" encoding="utf-8"?>
 <w:numbering xmlns:w="http://schemas.openxmlformats.org/wordprocessingml/2006/main">
   <w:abstractNum w:abstractNumId="990">
-    <w:nsid w:val="0000A990"/>
+    <w:nsid w:val="A990"/>
     <w:multiLevelType w:val="multilevel"/>
     <w:lvl w:ilvl="0">
       <w:numFmt w:val="bullet"/>
       <w:lvlText w:val=" "/>
       <w:lvlJc w:val="left"/>
       <w:pPr>
-        <w:ind w:left="720" w:hanging="360"/>
+        <w:ind w:left="720" w:hanging="480"/>
       </w:pPr>
     </w:lvl>
     <w:lvl w:ilvl="1">
@@ -1581,7 +1713,7 @@
       <w:lvlText w:val=" "/>
       <w:lvlJc w:val="left"/>
       <w:pPr>
-        <w:ind w:left="1440" w:hanging="360"/>
+        <w:ind w:left="1440" w:hanging="480"/>
       </w:pPr>
     </w:lvl>
     <w:lvl w:ilvl="2">
@@ -1589,7 +1721,7 @@
       <w:lvlText w:val=" "/>
       <w:lvlJc w:val="left"/>
       <w:pPr>
-        <w:ind w:left="2160" w:hanging="360"/>
+        <w:ind w:left="2160" w:hanging="480"/>
       </w:pPr>
     </w:lvl>
     <w:lvl w:ilvl="3">
@@ -1597,7 +1729,7 @@
       <w:lvlText w:val=" "/>
       <w:lvlJc w:val="left"/>
       <w:pPr>
-        <w:ind w:left="2880" w:hanging="360"/>
+        <w:ind w:left="2880" w:hanging="480"/>
       </w:pPr>
     </w:lvl>
     <w:lvl w:ilvl="4">
@@ -1605,7 +1737,7 @@
       <w:lvlText w:val=" "/>
       <w:lvlJc w:val="left"/>
       <w:pPr>
-        <w:ind w:left="3600" w:hanging="360"/>
+        <w:ind w:left="3600" w:hanging="480"/>
       </w:pPr>
     </w:lvl>
     <w:lvl w:ilvl="5">
@@ -1613,7 +1745,7 @@
       <w:lvlText w:val=" "/>
       <w:lvlJc w:val="left"/>
       <w:pPr>
-        <w:ind w:left="4320" w:hanging="360"/>
+        <w:ind w:left="4320" w:hanging="480"/>
       </w:pPr>
     </w:lvl>
     <w:lvl w:ilvl="6">
@@ -1621,7 +1753,7 @@
       <w:lvlText w:val=" "/>
       <w:lvlJc w:val="left"/>
       <w:pPr>
-        <w:ind w:left="5040" w:hanging="360"/>
+        <w:ind w:left="5040" w:hanging="480"/>
       </w:pPr>
     </w:lvl>
     <w:lvl w:ilvl="7">
@@ -1629,7 +1761,7 @@
       <w:lvlText w:val=" "/>
       <w:lvlJc w:val="left"/>
       <w:pPr>
-        <w:ind w:left="5760" w:hanging="360"/>
+        <w:ind w:left="5760" w:hanging="480"/>
       </w:pPr>
     </w:lvl>
     <w:lvl w:ilvl="8">
@@ -1637,111 +1769,84 @@
       <w:lvlText w:val=" "/>
       <w:lvlJc w:val="left"/>
       <w:pPr>
-        <w:ind w:left="6480" w:hanging="360"/>
+        <w:ind w:left="6480" w:hanging="480"/>
       </w:pPr>
     </w:lvl>
   </w:abstractNum>
   <w:abstractNum w:abstractNumId="991">
-    <w:nsid w:val="0000A991"/>
+    <w:nsid w:val="A991"/>
     <w:multiLevelType w:val="multilevel"/>
     <w:lvl w:ilvl="0">
       <w:numFmt w:val="bullet"/>
-      <w:lvlText w:val=""/>
+      <w:lvlText w:val="•"/>
       <w:lvlJc w:val="left"/>
       <w:pPr>
-        <w:ind w:left="720" w:hanging="360"/>
-      </w:pPr>
-      <w:rPr>
-        <w:rFonts w:ascii="Symbol" w:hAnsi="Symbol" w:cs="Symbol" w:hint="default"/>
-      </w:rPr>
+        <w:ind w:left="720" w:hanging="480"/>
+      </w:pPr>
     </w:lvl>
     <w:lvl w:ilvl="1">
       <w:numFmt w:val="bullet"/>
-      <w:lvlText w:val="o"/>
+      <w:lvlText w:val="–"/>
       <w:lvlJc w:val="left"/>
       <w:pPr>
-        <w:ind w:left="1440" w:hanging="360"/>
-      </w:pPr>
-      <w:rPr>
-        <w:rFonts w:ascii="Courier New" w:hAnsi="Courier New" w:cs="Courier New" w:hint="default"/>
-      </w:rPr>
+        <w:ind w:left="1440" w:hanging="480"/>
+      </w:pPr>
     </w:lvl>
     <w:lvl w:ilvl="2">
       <w:numFmt w:val="bullet"/>
-      <w:lvlText w:val=""/>
+      <w:lvlText w:val="•"/>
       <w:lvlJc w:val="left"/>
       <w:pPr>
-        <w:ind w:left="2160" w:hanging="360"/>
-      </w:pPr>
-      <w:rPr>
-        <w:rFonts w:ascii="Wingdings" w:hAnsi="Wingdings" w:cs="Wingdings" w:hint="default"/>
-      </w:rPr>
+        <w:ind w:left="2160" w:hanging="480"/>
+      </w:pPr>
     </w:lvl>
     <w:lvl w:ilvl="3">
       <w:numFmt w:val="bullet"/>
-      <w:lvlText w:val=""/>
+      <w:lvlText w:val="–"/>
       <w:lvlJc w:val="left"/>
       <w:pPr>
-        <w:ind w:left="2880" w:hanging="360"/>
-      </w:pPr>
-      <w:rPr>
-        <w:rFonts w:ascii="Symbol" w:hAnsi="Symbol" w:cs="Symbol" w:hint="default"/>
-      </w:rPr>
+        <w:ind w:left="2880" w:hanging="480"/>
+      </w:pPr>
     </w:lvl>
     <w:lvl w:ilvl="4">
       <w:numFmt w:val="bullet"/>
-      <w:lvlText w:val="o"/>
+      <w:lvlText w:val="•"/>
       <w:lvlJc w:val="left"/>
       <w:pPr>
-        <w:ind w:left="3600" w:hanging="360"/>
-      </w:pPr>
-      <w:rPr>
-        <w:rFonts w:ascii="Courier New" w:hAnsi="Courier New" w:cs="Courier New" w:hint="default"/>
-      </w:rPr>
+        <w:ind w:left="3600" w:hanging="480"/>
+      </w:pPr>
     </w:lvl>
     <w:lvl w:ilvl="5">
       <w:numFmt w:val="bullet"/>
-      <w:lvlText w:val=""/>
+      <w:lvlText w:val="–"/>
       <w:lvlJc w:val="left"/>
       <w:pPr>
-        <w:ind w:left="4320" w:hanging="360"/>
-      </w:pPr>
-      <w:rPr>
-        <w:rFonts w:ascii="Wingdings" w:hAnsi="Wingdings" w:cs="Wingdings" w:hint="default"/>
-      </w:rPr>
+        <w:ind w:left="4320" w:hanging="480"/>
+      </w:pPr>
     </w:lvl>
     <w:lvl w:ilvl="6">
       <w:numFmt w:val="bullet"/>
-      <w:lvlText w:val=""/>
+      <w:lvlText w:val="•"/>
       <w:lvlJc w:val="left"/>
       <w:pPr>
-        <w:ind w:left="5040" w:hanging="360"/>
-      </w:pPr>
-      <w:rPr>
-        <w:rFonts w:ascii="Symbol" w:hAnsi="Symbol" w:cs="Symbol" w:hint="default"/>
-      </w:rPr>
+        <w:ind w:left="5040" w:hanging="480"/>
+      </w:pPr>
     </w:lvl>
     <w:lvl w:ilvl="7">
       <w:numFmt w:val="bullet"/>
-      <w:lvlText w:val="o"/>
+      <w:lvlText w:val="–"/>
       <w:lvlJc w:val="left"/>
       <w:pPr>
-        <w:ind w:left="5760" w:hanging="360"/>
-      </w:pPr>
-      <w:rPr>
-        <w:rFonts w:ascii="Courier New" w:hAnsi="Courier New" w:cs="Courier New" w:hint="default"/>
-      </w:rPr>
+        <w:ind w:left="5760" w:hanging="480"/>
+      </w:pPr>
     </w:lvl>
     <w:lvl w:ilvl="8">
       <w:numFmt w:val="bullet"/>
-      <w:lvlText w:val=""/>
+      <w:lvlText w:val="•"/>
       <w:lvlJc w:val="left"/>
       <w:pPr>
-        <w:ind w:left="6480" w:hanging="360"/>
-      </w:pPr>
-      <w:rPr>
-        <w:rFonts w:ascii="Wingdings" w:hAnsi="Wingdings" w:cs="Wingdings" w:hint="default"/>
-      </w:rPr>
+        <w:ind w:left="6480" w:hanging="480"/>
+      </w:pPr>
     </w:lvl>
   </w:abstractNum>
   <w:num w:numId="1000">
@@ -1794,10 +1899,10 @@
     <w:name w:val="Body Text"/>
     <w:basedOn w:val="Normal"/>
     <w:link w:val="BodyTextChar"/>
-    <w:qFormat/>
     <w:pPr>
       <w:spacing w:after="180" w:before="180"/>
     </w:pPr>
+    <w:qFormat/>
   </w:style>
   <w:style w:customStyle="1" w:styleId="FirstParagraph" w:type="paragraph">
     <w:name w:val="First Paragraph"/>
@@ -1817,94 +1922,57 @@
     <w:name w:val="Title"/>
     <w:basedOn w:val="Normal"/>
     <w:next w:val="BodyText"/>
-    <w:link w:val="TitleChar"/>
-    <w:uiPriority w:val="10"/>
     <w:qFormat/>
-    <w:rsid w:val="00A10FD9"/>
     <w:pPr>
-      <w:spacing w:after="80" w:line="240" w:lineRule="auto"/>
-      <w:contextualSpacing/>
+      <w:keepNext/>
+      <w:keepLines/>
+      <w:spacing w:after="240" w:before="480"/>
       <w:jc w:val="center"/>
     </w:pPr>
     <w:rPr>
       <w:rFonts w:asciiTheme="majorHAnsi" w:cstheme="majorBidi" w:eastAsiaTheme="majorEastAsia" w:hAnsiTheme="majorHAnsi"/>
-      <w:sz w:val="56"/>
-      <w:szCs w:val="56"/>
-    </w:rPr>
-  </w:style>
-  <w:style w:customStyle="1" w:styleId="TitleChar" w:type="character">
-    <w:name w:val="Title Char"/>
-    <w:basedOn w:val="DefaultParagraphFont"/>
-    <w:link w:val="Title"/>
-    <w:uiPriority w:val="10"/>
-    <w:rsid w:val="00A10FD9"/>
-    <w:rPr>
-      <w:rFonts w:asciiTheme="majorHAnsi" w:cstheme="majorBidi" w:eastAsiaTheme="majorEastAsia" w:hAnsiTheme="majorHAnsi"/>
-      <w:sz w:val="56"/>
-      <w:szCs w:val="56"/>
+      <w:b/>
+      <w:bCs/>
+      <w:color w:themeColor="accent1" w:themeShade="B5" w:val="345A8A"/>
+      <w:sz w:val="36"/>
+      <w:szCs w:val="36"/>
     </w:rPr>
   </w:style>
   <w:style w:styleId="Subtitle" w:type="paragraph">
     <w:name w:val="Subtitle"/>
-    <w:basedOn w:val="Title"/>
-    <w:next w:val="BodyText"/>
-    <w:link w:val="SubtitleChar"/>
-    <w:uiPriority w:val="11"/>
-    <w:qFormat/>
-    <w:rsid w:val="00A10FD9"/>
-    <w:pPr>
-      <w:numPr>
-        <w:ilvl w:val="1"/>
-      </w:numPr>
-    </w:pPr>
-    <w:rPr>
-      <w:rFonts w:cstheme="majorBidi" w:eastAsiaTheme="majorEastAsia"/>
-      <w:spacing w:val="15"/>
-      <w:sz w:val="28"/>
-      <w:szCs w:val="28"/>
-    </w:rPr>
-  </w:style>
-  <w:style w:customStyle="1" w:styleId="SubtitleChar" w:type="character">
-    <w:name w:val="Subtitle Char"/>
-    <w:basedOn w:val="DefaultParagraphFont"/>
-    <w:link w:val="Subtitle"/>
-    <w:uiPriority w:val="11"/>
-    <w:rsid w:val="00A10FD9"/>
-    <w:rPr>
-      <w:rFonts w:cstheme="majorBidi" w:eastAsiaTheme="majorEastAsia"/>
-      <w:color w:themeColor="text1" w:themeTint="A6" w:val="595959"/>
-      <w:spacing w:val="15"/>
-      <w:sz w:val="28"/>
-      <w:szCs w:val="28"/>
-    </w:rPr>
-  </w:style>
-  <w:style w:customStyle="1" w:styleId="Author" w:type="paragraph">
-    <w:name w:val="Author"/>
     <w:basedOn w:val="Title"/>
     <w:next w:val="BodyText"/>
     <w:qFormat/>
     <w:pPr>
       <w:keepNext/>
       <w:keepLines/>
+      <w:spacing w:after="240" w:before="240"/>
+      <w:jc w:val="center"/>
     </w:pPr>
     <w:rPr>
-      <w:sz w:val="24"/>
-      <w:szCs w:val="24"/>
-    </w:rPr>
-  </w:style>
-  <w:style w:styleId="Date" w:type="paragraph">
-    <w:name w:val="Date"/>
-    <w:basedOn w:val="Title"/>
+      <w:sz w:val="30"/>
+      <w:szCs w:val="30"/>
+    </w:rPr>
+  </w:style>
+  <w:style w:customStyle="1" w:styleId="Author" w:type="paragraph">
+    <w:name w:val="Author"/>
     <w:next w:val="BodyText"/>
     <w:qFormat/>
     <w:pPr>
       <w:keepNext/>
       <w:keepLines/>
+      <w:jc w:val="center"/>
     </w:pPr>
-    <w:rPr>
-      <w:sz w:val="24"/>
-      <w:szCs w:val="24"/>
-    </w:rPr>
+  </w:style>
+  <w:style w:styleId="Date" w:type="paragraph">
+    <w:name w:val="Date"/>
+    <w:next w:val="BodyText"/>
+    <w:qFormat/>
+    <w:pPr>
+      <w:keepNext/>
+      <w:keepLines/>
+      <w:jc w:val="center"/>
+    </w:pPr>
   </w:style>
   <w:style w:customStyle="1" w:styleId="AbstractTitle" w:type="paragraph">
     <w:name w:val="Abstract Title"/>
@@ -1914,13 +1982,15 @@
     <w:pPr>
       <w:keepNext/>
       <w:keepLines/>
+      <w:jc w:val="center"/>
       <w:spacing w:after="0" w:before="300"/>
-      <w:jc w:val="center"/>
     </w:pPr>
     <w:rPr>
-      <w:b/>
       <w:sz w:val="20"/>
       <w:szCs w:val="20"/>
+      <w:b/>
+      <w:color w:val="345A8A"/>
+      &gt;
     </w:rPr>
   </w:style>
   <w:style w:customStyle="1" w:styleId="Abstract" w:type="paragraph">
@@ -1947,321 +2017,191 @@
     <w:rPr/>
   </w:style>
   <w:style w:styleId="Heading1" w:type="paragraph">
-    <w:name w:val="heading 1"/>
+    <w:name w:val="Heading 1"/>
     <w:basedOn w:val="Normal"/>
     <w:next w:val="BodyText"/>
-    <w:link w:val="Heading1Char"/>
     <w:uiPriority w:val="9"/>
     <w:qFormat/>
-    <w:rsid w:val="00A10FD9"/>
     <w:pPr>
       <w:keepNext/>
       <w:keepLines/>
-      <w:spacing w:after="80" w:before="360"/>
+      <w:spacing w:after="0" w:before="480"/>
       <w:outlineLvl w:val="0"/>
     </w:pPr>
     <w:rPr>
       <w:rFonts w:asciiTheme="majorHAnsi" w:cstheme="majorBidi" w:eastAsiaTheme="majorEastAsia" w:hAnsiTheme="majorHAnsi"/>
-      <w:color w:themeColor="accent1" w:themeShade="BF" w:val="0F4761"/>
-      <w:sz w:val="40"/>
-      <w:szCs w:val="40"/>
+      <w:b/>
+      <w:bCs/>
+      <w:color w:themeColor="accent1" w:val="4F81BD"/>
+      <w:sz w:val="32"/>
+      <w:szCs w:val="32"/>
     </w:rPr>
   </w:style>
   <w:style w:styleId="Heading2" w:type="paragraph">
-    <w:name w:val="heading 2"/>
+    <w:name w:val="Heading 2"/>
     <w:basedOn w:val="Normal"/>
     <w:next w:val="BodyText"/>
-    <w:link w:val="Heading2Char"/>
     <w:uiPriority w:val="9"/>
-    <w:semiHidden/>
     <w:unhideWhenUsed/>
     <w:qFormat/>
-    <w:rsid w:val="00A10FD9"/>
     <w:pPr>
       <w:keepNext/>
       <w:keepLines/>
-      <w:spacing w:after="80" w:before="160"/>
+      <w:spacing w:after="0" w:before="200"/>
       <w:outlineLvl w:val="1"/>
     </w:pPr>
     <w:rPr>
       <w:rFonts w:asciiTheme="majorHAnsi" w:cstheme="majorBidi" w:eastAsiaTheme="majorEastAsia" w:hAnsiTheme="majorHAnsi"/>
-      <w:color w:themeColor="accent1" w:themeShade="BF" w:val="0F4761"/>
-      <w:sz w:val="32"/>
-      <w:szCs w:val="32"/>
+      <w:b/>
+      <w:bCs/>
+      <w:color w:themeColor="accent1" w:val="4F81BD"/>
+      <w:sz w:val="28"/>
+      <w:szCs w:val="28"/>
     </w:rPr>
   </w:style>
   <w:style w:styleId="Heading3" w:type="paragraph">
-    <w:name w:val="heading 3"/>
+    <w:name w:val="Heading 3"/>
     <w:basedOn w:val="Normal"/>
     <w:next w:val="BodyText"/>
-    <w:link w:val="Heading3Char"/>
     <w:uiPriority w:val="9"/>
-    <w:semiHidden/>
     <w:unhideWhenUsed/>
     <w:qFormat/>
-    <w:rsid w:val="00A10FD9"/>
     <w:pPr>
       <w:keepNext/>
       <w:keepLines/>
-      <w:spacing w:after="80" w:before="160"/>
+      <w:spacing w:after="0" w:before="200"/>
       <w:outlineLvl w:val="2"/>
     </w:pPr>
     <w:rPr>
-      <w:rFonts w:cstheme="majorBidi" w:eastAsiaTheme="majorEastAsia"/>
-      <w:color w:themeColor="accent1" w:themeShade="BF" w:val="0F4761"/>
-      <w:sz w:val="28"/>
-      <w:szCs w:val="28"/>
+      <w:rFonts w:asciiTheme="majorHAnsi" w:cstheme="majorBidi" w:eastAsiaTheme="majorEastAsia" w:hAnsiTheme="majorHAnsi"/>
+      <w:b/>
+      <w:bCs/>
+      <w:color w:themeColor="accent1" w:val="4F81BD"/>
+      <w:sz w:val="24"/>
+      <w:szCs w:val="24"/>
     </w:rPr>
   </w:style>
   <w:style w:styleId="Heading4" w:type="paragraph">
-    <w:name w:val="heading 4"/>
+    <w:name w:val="Heading 4"/>
     <w:basedOn w:val="Normal"/>
     <w:next w:val="BodyText"/>
-    <w:link w:val="Heading4Char"/>
     <w:uiPriority w:val="9"/>
-    <w:semiHidden/>
     <w:unhideWhenUsed/>
     <w:qFormat/>
-    <w:rsid w:val="00A10FD9"/>
     <w:pPr>
       <w:keepNext/>
       <w:keepLines/>
-      <w:spacing w:after="40" w:before="80"/>
+      <w:spacing w:after="0" w:before="200"/>
       <w:outlineLvl w:val="3"/>
     </w:pPr>
     <w:rPr>
-      <w:rFonts w:cstheme="majorBidi" w:eastAsiaTheme="majorEastAsia"/>
+      <w:rFonts w:asciiTheme="majorHAnsi" w:cstheme="majorBidi" w:eastAsiaTheme="majorEastAsia" w:hAnsiTheme="majorHAnsi"/>
       <w:i/>
-      <w:iCs/>
-      <w:color w:themeColor="accent1" w:themeShade="BF" w:val="0F4761"/>
+      <w:bCs/>
+      <w:color w:themeColor="accent1" w:val="4F81BD"/>
+      <w:sz w:val="24"/>
+      <w:szCs w:val="24"/>
     </w:rPr>
   </w:style>
   <w:style w:styleId="Heading5" w:type="paragraph">
-    <w:name w:val="heading 5"/>
+    <w:name w:val="Heading 5"/>
     <w:basedOn w:val="Normal"/>
     <w:next w:val="BodyText"/>
-    <w:link w:val="Heading5Char"/>
     <w:uiPriority w:val="9"/>
-    <w:semiHidden/>
     <w:unhideWhenUsed/>
     <w:qFormat/>
-    <w:rsid w:val="00A10FD9"/>
     <w:pPr>
       <w:keepNext/>
       <w:keepLines/>
-      <w:spacing w:after="40" w:before="80"/>
+      <w:spacing w:after="0" w:before="200"/>
       <w:outlineLvl w:val="4"/>
     </w:pPr>
     <w:rPr>
-      <w:rFonts w:cstheme="majorBidi" w:eastAsiaTheme="majorEastAsia"/>
-      <w:color w:themeColor="accent1" w:themeShade="BF" w:val="0F4761"/>
+      <w:rFonts w:asciiTheme="majorHAnsi" w:cstheme="majorBidi" w:eastAsiaTheme="majorEastAsia" w:hAnsiTheme="majorHAnsi"/>
+      <w:iCs/>
+      <w:color w:themeColor="accent1" w:val="4F81BD"/>
+      <w:sz w:val="24"/>
+      <w:szCs w:val="24"/>
     </w:rPr>
   </w:style>
   <w:style w:styleId="Heading6" w:type="paragraph">
-    <w:name w:val="heading 6"/>
+    <w:name w:val="Heading 6"/>
     <w:basedOn w:val="Normal"/>
     <w:next w:val="BodyText"/>
-    <w:link w:val="Heading6Char"/>
     <w:uiPriority w:val="9"/>
-    <w:semiHidden/>
     <w:unhideWhenUsed/>
     <w:qFormat/>
-    <w:rsid w:val="00A10FD9"/>
     <w:pPr>
       <w:keepNext/>
       <w:keepLines/>
-      <w:spacing w:after="0" w:before="40"/>
+      <w:spacing w:after="0" w:before="200"/>
       <w:outlineLvl w:val="5"/>
     </w:pPr>
     <w:rPr>
-      <w:rFonts w:cstheme="majorBidi" w:eastAsiaTheme="majorEastAsia"/>
-      <w:i/>
-      <w:iCs/>
-      <w:color w:themeColor="text1" w:themeTint="A6" w:val="595959"/>
+      <w:rFonts w:asciiTheme="majorHAnsi" w:cstheme="majorBidi" w:eastAsiaTheme="majorEastAsia" w:hAnsiTheme="majorHAnsi"/>
+      <w:color w:themeColor="accent1" w:val="4F81BD"/>
+      <w:sz w:val="24"/>
+      <w:szCs w:val="24"/>
     </w:rPr>
   </w:style>
   <w:style w:styleId="Heading7" w:type="paragraph">
-    <w:name w:val="heading 7"/>
+    <w:name w:val="Heading 7"/>
     <w:basedOn w:val="Normal"/>
     <w:next w:val="BodyText"/>
-    <w:link w:val="Heading7Char"/>
     <w:uiPriority w:val="9"/>
-    <w:semiHidden/>
     <w:unhideWhenUsed/>
     <w:qFormat/>
-    <w:rsid w:val="00A10FD9"/>
     <w:pPr>
       <w:keepNext/>
       <w:keepLines/>
-      <w:spacing w:after="0" w:before="40"/>
+      <w:spacing w:after="0" w:before="200"/>
       <w:outlineLvl w:val="6"/>
     </w:pPr>
     <w:rPr>
-      <w:rFonts w:cstheme="majorBidi" w:eastAsiaTheme="majorEastAsia"/>
-      <w:color w:themeColor="text1" w:themeTint="A6" w:val="595959"/>
+      <w:rFonts w:asciiTheme="majorHAnsi" w:cstheme="majorBidi" w:eastAsiaTheme="majorEastAsia" w:hAnsiTheme="majorHAnsi"/>
+      <w:color w:themeColor="accent1" w:val="4F81BD"/>
+      <w:sz w:val="24"/>
+      <w:szCs w:val="24"/>
     </w:rPr>
   </w:style>
   <w:style w:styleId="Heading8" w:type="paragraph">
-    <w:name w:val="heading 8"/>
+    <w:name w:val="Heading 8"/>
     <w:basedOn w:val="Normal"/>
     <w:next w:val="BodyText"/>
-    <w:link w:val="Heading8Char"/>
     <w:uiPriority w:val="9"/>
-    <w:semiHidden/>
     <w:unhideWhenUsed/>
     <w:qFormat/>
-    <w:rsid w:val="00A10FD9"/>
     <w:pPr>
       <w:keepNext/>
       <w:keepLines/>
-      <w:spacing w:after="0"/>
+      <w:spacing w:after="0" w:before="200"/>
       <w:outlineLvl w:val="7"/>
     </w:pPr>
     <w:rPr>
-      <w:rFonts w:cstheme="majorBidi" w:eastAsiaTheme="majorEastAsia"/>
-      <w:i/>
-      <w:iCs/>
-      <w:color w:themeColor="text1" w:themeTint="D8" w:val="272727"/>
+      <w:rFonts w:asciiTheme="majorHAnsi" w:cstheme="majorBidi" w:eastAsiaTheme="majorEastAsia" w:hAnsiTheme="majorHAnsi"/>
+      <w:color w:themeColor="accent1" w:val="4F81BD"/>
+      <w:sz w:val="24"/>
+      <w:szCs w:val="24"/>
     </w:rPr>
   </w:style>
   <w:style w:styleId="Heading9" w:type="paragraph">
-    <w:name w:val="heading 9"/>
+    <w:name w:val="Heading 9"/>
     <w:basedOn w:val="Normal"/>
     <w:next w:val="BodyText"/>
-    <w:link w:val="Heading9Char"/>
     <w:uiPriority w:val="9"/>
-    <w:semiHidden/>
     <w:unhideWhenUsed/>
     <w:qFormat/>
-    <w:rsid w:val="00A10FD9"/>
     <w:pPr>
       <w:keepNext/>
       <w:keepLines/>
-      <w:spacing w:after="0"/>
+      <w:spacing w:after="0" w:before="200"/>
       <w:outlineLvl w:val="8"/>
     </w:pPr>
     <w:rPr>
-      <w:rFonts w:cstheme="majorBidi" w:eastAsiaTheme="majorEastAsia"/>
-      <w:color w:themeColor="text1" w:themeTint="D8" w:val="272727"/>
-    </w:rPr>
-  </w:style>
-  <w:style w:customStyle="1" w:styleId="Heading1Char" w:type="character">
-    <w:name w:val="Heading 1 Char"/>
-    <w:basedOn w:val="DefaultParagraphFont"/>
-    <w:link w:val="Heading1"/>
-    <w:uiPriority w:val="9"/>
-    <w:rsid w:val="00A10FD9"/>
-    <w:rPr>
       <w:rFonts w:asciiTheme="majorHAnsi" w:cstheme="majorBidi" w:eastAsiaTheme="majorEastAsia" w:hAnsiTheme="majorHAnsi"/>
-      <w:color w:themeColor="accent1" w:themeShade="BF" w:val="0F4761"/>
-      <w:sz w:val="40"/>
-      <w:szCs w:val="40"/>
-    </w:rPr>
-  </w:style>
-  <w:style w:customStyle="1" w:styleId="Heading2Char" w:type="character">
-    <w:name w:val="Heading 2 Char"/>
-    <w:basedOn w:val="DefaultParagraphFont"/>
-    <w:link w:val="Heading2"/>
-    <w:uiPriority w:val="9"/>
-    <w:semiHidden/>
-    <w:rsid w:val="00A10FD9"/>
-    <w:rPr>
-      <w:rFonts w:asciiTheme="majorHAnsi" w:cstheme="majorBidi" w:eastAsiaTheme="majorEastAsia" w:hAnsiTheme="majorHAnsi"/>
-      <w:color w:themeColor="accent1" w:themeShade="BF" w:val="0F4761"/>
-      <w:sz w:val="32"/>
-      <w:szCs w:val="32"/>
-    </w:rPr>
-  </w:style>
-  <w:style w:customStyle="1" w:styleId="Heading3Char" w:type="character">
-    <w:name w:val="Heading 3 Char"/>
-    <w:basedOn w:val="DefaultParagraphFont"/>
-    <w:link w:val="Heading3"/>
-    <w:uiPriority w:val="9"/>
-    <w:semiHidden/>
-    <w:rsid w:val="00A10FD9"/>
-    <w:rPr>
-      <w:rFonts w:cstheme="majorBidi" w:eastAsiaTheme="majorEastAsia"/>
-      <w:color w:themeColor="accent1" w:themeShade="BF" w:val="0F4761"/>
-      <w:sz w:val="28"/>
-      <w:szCs w:val="28"/>
-    </w:rPr>
-  </w:style>
-  <w:style w:customStyle="1" w:styleId="Heading4Char" w:type="character">
-    <w:name w:val="Heading 4 Char"/>
-    <w:basedOn w:val="DefaultParagraphFont"/>
-    <w:link w:val="Heading4"/>
-    <w:uiPriority w:val="9"/>
-    <w:semiHidden/>
-    <w:rsid w:val="00A10FD9"/>
-    <w:rPr>
-      <w:rFonts w:cstheme="majorBidi" w:eastAsiaTheme="majorEastAsia"/>
-      <w:i/>
-      <w:iCs/>
-      <w:color w:themeColor="accent1" w:themeShade="BF" w:val="0F4761"/>
-    </w:rPr>
-  </w:style>
-  <w:style w:customStyle="1" w:styleId="Heading5Char" w:type="character">
-    <w:name w:val="Heading 5 Char"/>
-    <w:basedOn w:val="DefaultParagraphFont"/>
-    <w:link w:val="Heading5"/>
-    <w:uiPriority w:val="9"/>
-    <w:semiHidden/>
-    <w:rsid w:val="00A10FD9"/>
-    <w:rPr>
-      <w:rFonts w:cstheme="majorBidi" w:eastAsiaTheme="majorEastAsia"/>
-      <w:color w:themeColor="accent1" w:themeShade="BF" w:val="0F4761"/>
-    </w:rPr>
-  </w:style>
-  <w:style w:customStyle="1" w:styleId="Heading6Char" w:type="character">
-    <w:name w:val="Heading 6 Char"/>
-    <w:basedOn w:val="DefaultParagraphFont"/>
-    <w:link w:val="Heading6"/>
-    <w:uiPriority w:val="9"/>
-    <w:semiHidden/>
-    <w:rsid w:val="00A10FD9"/>
-    <w:rPr>
-      <w:rFonts w:cstheme="majorBidi" w:eastAsiaTheme="majorEastAsia"/>
-      <w:i/>
-      <w:iCs/>
-      <w:color w:themeColor="text1" w:themeTint="A6" w:val="595959"/>
-    </w:rPr>
-  </w:style>
-  <w:style w:customStyle="1" w:styleId="Heading7Char" w:type="character">
-    <w:name w:val="Heading 7 Char"/>
-    <w:basedOn w:val="DefaultParagraphFont"/>
-    <w:link w:val="Heading7"/>
-    <w:uiPriority w:val="9"/>
-    <w:semiHidden/>
-    <w:rsid w:val="00A10FD9"/>
-    <w:rPr>
-      <w:rFonts w:cstheme="majorBidi" w:eastAsiaTheme="majorEastAsia"/>
-      <w:color w:themeColor="text1" w:themeTint="A6" w:val="595959"/>
-    </w:rPr>
-  </w:style>
-  <w:style w:customStyle="1" w:styleId="Heading8Char" w:type="character">
-    <w:name w:val="Heading 8 Char"/>
-    <w:basedOn w:val="DefaultParagraphFont"/>
-    <w:link w:val="Heading8"/>
-    <w:uiPriority w:val="9"/>
-    <w:semiHidden/>
-    <w:rsid w:val="00A10FD9"/>
-    <w:rPr>
-      <w:rFonts w:cstheme="majorBidi" w:eastAsiaTheme="majorEastAsia"/>
-      <w:i/>
-      <w:iCs/>
-      <w:color w:themeColor="text1" w:themeTint="D8" w:val="272727"/>
-    </w:rPr>
-  </w:style>
-  <w:style w:customStyle="1" w:styleId="Heading9Char" w:type="character">
-    <w:name w:val="Heading 9 Char"/>
-    <w:basedOn w:val="DefaultParagraphFont"/>
-    <w:link w:val="Heading9"/>
-    <w:uiPriority w:val="9"/>
-    <w:semiHidden/>
-    <w:rsid w:val="00A10FD9"/>
-    <w:rPr>
-      <w:rFonts w:cstheme="majorBidi" w:eastAsiaTheme="majorEastAsia"/>
-      <w:color w:themeColor="text1" w:themeTint="D8" w:val="272727"/>
+      <w:color w:themeColor="accent1" w:val="4F81BD"/>
+      <w:sz w:val="24"/>
+      <w:szCs w:val="24"/>
     </w:rPr>
   </w:style>
   <w:style w:styleId="BlockText" w:type="paragraph">
@@ -2286,8 +2226,8 @@
   </w:style>
   <w:style w:styleId="FootnoteBlockText" w:type="paragraph">
     <w:name w:val="Footnote Block Text"/>
-    <w:basedOn w:val="FootnoteText"/>
-    <w:next w:val="FootnoteText"/>
+    <w:basedOn w:val="Footnote Text"/>
+    <w:next w:val="Footnote Text"/>
     <w:uiPriority w:val="9"/>
     <w:unhideWhenUsed/>
     <w:qFormat/>
@@ -2325,10 +2265,10 @@
         <w:jc w:val="left"/>
       </w:trPr>
       <w:tcPr>
+        <w:vAlign w:val="bottom"/>
         <w:tcBorders>
           <w:bottom w:val="single"/>
         </w:tcBorders>
-        <w:vAlign w:val="bottom"/>
       </w:tcPr>
     </w:tblStylePr>
   </w:style>
@@ -2443,8 +2383,8 @@
     <w:name w:val="KeywordTok"/>
     <w:basedOn w:val="VerbatimChar"/>
     <w:rPr>
+      <w:color w:val="007020"/>
       <w:b/>
-      <w:color w:val="007020"/>
     </w:rPr>
   </w:style>
   <w:style w:type="character" w:customStyle="1" w:styleId="DataTypeTok">
@@ -2521,42 +2461,42 @@
     <w:name w:val="ImportTok"/>
     <w:basedOn w:val="VerbatimChar"/>
     <w:rPr>
+      <w:color w:val="008000"/>
       <w:b/>
-      <w:color w:val="008000"/>
     </w:rPr>
   </w:style>
   <w:style w:type="character" w:customStyle="1" w:styleId="CommentTok">
     <w:name w:val="CommentTok"/>
     <w:basedOn w:val="VerbatimChar"/>
     <w:rPr>
+      <w:color w:val="60a0b0"/>
       <w:i/>
-      <w:color w:val="60a0b0"/>
     </w:rPr>
   </w:style>
   <w:style w:type="character" w:customStyle="1" w:styleId="DocumentationTok">
     <w:name w:val="DocumentationTok"/>
     <w:basedOn w:val="VerbatimChar"/>
     <w:rPr>
+      <w:color w:val="ba2121"/>
       <w:i/>
-      <w:color w:val="ba2121"/>
     </w:rPr>
   </w:style>
   <w:style w:type="character" w:customStyle="1" w:styleId="AnnotationTok">
     <w:name w:val="AnnotationTok"/>
     <w:basedOn w:val="VerbatimChar"/>
     <w:rPr>
+      <w:color w:val="60a0b0"/>
       <w:b/>
       <w:i/>
-      <w:color w:val="60a0b0"/>
     </w:rPr>
   </w:style>
   <w:style w:type="character" w:customStyle="1" w:styleId="CommentVarTok">
     <w:name w:val="CommentVarTok"/>
     <w:basedOn w:val="VerbatimChar"/>
     <w:rPr>
+      <w:color w:val="60a0b0"/>
       <w:b/>
       <w:i/>
-      <w:color w:val="60a0b0"/>
     </w:rPr>
   </w:style>
   <w:style w:type="character" w:customStyle="1" w:styleId="OtherTok">
@@ -2584,8 +2524,8 @@
     <w:name w:val="ControlFlowTok"/>
     <w:basedOn w:val="VerbatimChar"/>
     <w:rPr>
+      <w:color w:val="007020"/>
       <w:b/>
-      <w:color w:val="007020"/>
     </w:rPr>
   </w:style>
   <w:style w:type="character" w:customStyle="1" w:styleId="OperatorTok">
@@ -2630,34 +2570,34 @@
     <w:name w:val="InformationTok"/>
     <w:basedOn w:val="VerbatimChar"/>
     <w:rPr>
+      <w:color w:val="60a0b0"/>
       <w:b/>
       <w:i/>
-      <w:color w:val="60a0b0"/>
     </w:rPr>
   </w:style>
   <w:style w:type="character" w:customStyle="1" w:styleId="WarningTok">
     <w:name w:val="WarningTok"/>
     <w:basedOn w:val="VerbatimChar"/>
     <w:rPr>
+      <w:color w:val="60a0b0"/>
       <w:b/>
       <w:i/>
-      <w:color w:val="60a0b0"/>
     </w:rPr>
   </w:style>
   <w:style w:type="character" w:customStyle="1" w:styleId="AlertTok">
     <w:name w:val="AlertTok"/>
     <w:basedOn w:val="VerbatimChar"/>
     <w:rPr>
+      <w:color w:val="ff0000"/>
       <w:b/>
-      <w:color w:val="ff0000"/>
     </w:rPr>
   </w:style>
   <w:style w:type="character" w:customStyle="1" w:styleId="ErrorTok">
     <w:name w:val="ErrorTok"/>
     <w:basedOn w:val="VerbatimChar"/>
     <w:rPr>
+      <w:color w:val="ff0000"/>
       <w:b/>
-      <w:color w:val="ff0000"/>
     </w:rPr>
   </w:style>
   <w:style w:type="character" w:customStyle="1" w:styleId="NormalTok">
@@ -2679,44 +2619,44 @@
         <a:sysClr val="window" lastClr="FFFFFF"/>
       </a:lt1>
       <a:dk2>
-        <a:srgbClr val="0E2841"/>
+        <a:srgbClr val="1F497D"/>
       </a:dk2>
       <a:lt2>
-        <a:srgbClr val="E8E8E8"/>
+        <a:srgbClr val="EEECE1"/>
       </a:lt2>
       <a:accent1>
-        <a:srgbClr val="156082"/>
+        <a:srgbClr val="4F81BD"/>
       </a:accent1>
       <a:accent2>
-        <a:srgbClr val="E97132"/>
+        <a:srgbClr val="C0504D"/>
       </a:accent2>
       <a:accent3>
-        <a:srgbClr val="196B24"/>
+        <a:srgbClr val="9BBB59"/>
       </a:accent3>
       <a:accent4>
-        <a:srgbClr val="0F9ED5"/>
+        <a:srgbClr val="8064A2"/>
       </a:accent4>
       <a:accent5>
-        <a:srgbClr val="A02B93"/>
+        <a:srgbClr val="4BACC6"/>
       </a:accent5>
       <a:accent6>
-        <a:srgbClr val="4EA72E"/>
+        <a:srgbClr val="F79646"/>
       </a:accent6>
       <a:hlink>
-        <a:srgbClr val="467886"/>
+        <a:srgbClr val="0000FF"/>
       </a:hlink>
       <a:folHlink>
-        <a:srgbClr val="96607D"/>
+        <a:srgbClr val="800080"/>
       </a:folHlink>
     </a:clrScheme>
     <a:fontScheme name="Office">
       <a:majorFont>
-        <a:latin typeface="Aptos Display" panose="02110004020202020204"/>
+        <a:latin typeface="Calibri"/>
         <a:ea typeface=""/>
         <a:cs typeface=""/>
-        <a:font script="Jpan" typeface="游ゴシック Light"/>
+        <a:font script="Jpan" typeface="ＭＳ ゴシック"/>
         <a:font script="Hang" typeface="맑은 고딕"/>
-        <a:font script="Hans" typeface="等线 Light"/>
+        <a:font script="Hans" typeface="宋体"/>
         <a:font script="Hant" typeface="新細明體"/>
         <a:font script="Arab" typeface="Times New Roman"/>
         <a:font script="Hebr" typeface="Times New Roman"/>
@@ -2743,32 +2683,14 @@
         <a:font script="Mong" typeface="Mongolian Baiti"/>
         <a:font script="Viet" typeface="Times New Roman"/>
         <a:font script="Uigh" typeface="Microsoft Uighur"/>
-        <a:font script="Geor" typeface="Sylfaen"/>
-        <a:font script="Armn" typeface="Arial"/>
-        <a:font script="Bugi" typeface="Leelawadee UI"/>
-        <a:font script="Bopo" typeface="Microsoft JhengHei"/>
-        <a:font script="Java" typeface="Javanese Text"/>
-        <a:font script="Lisu" typeface="Segoe UI"/>
-        <a:font script="Mymr" typeface="Myanmar Text"/>
-        <a:font script="Nkoo" typeface="Ebrima"/>
-        <a:font script="Olck" typeface="Nirmala UI"/>
-        <a:font script="Osma" typeface="Ebrima"/>
-        <a:font script="Phag" typeface="Phagspa"/>
-        <a:font script="Syrn" typeface="Estrangelo Edessa"/>
-        <a:font script="Syrj" typeface="Estrangelo Edessa"/>
-        <a:font script="Syre" typeface="Estrangelo Edessa"/>
-        <a:font script="Sora" typeface="Nirmala UI"/>
-        <a:font script="Tale" typeface="Microsoft Tai Le"/>
-        <a:font script="Talu" typeface="Microsoft New Tai Lue"/>
-        <a:font script="Tfng" typeface="Ebrima"/>
       </a:majorFont>
       <a:minorFont>
-        <a:latin typeface="Aptos" panose="02110004020202020204"/>
+        <a:latin typeface="Cambria"/>
         <a:ea typeface=""/>
         <a:cs typeface=""/>
-        <a:font script="Jpan" typeface="游明朝"/>
+        <a:font script="Jpan" typeface="ＭＳ 明朝"/>
         <a:font script="Hang" typeface="맑은 고딕"/>
-        <a:font script="Hans" typeface="等线"/>
+        <a:font script="Hans" typeface="宋体"/>
         <a:font script="Hant" typeface="新細明體"/>
         <a:font script="Arab" typeface="Arial"/>
         <a:font script="Hebr" typeface="Arial"/>
@@ -2795,24 +2717,6 @@
         <a:font script="Mong" typeface="Mongolian Baiti"/>
         <a:font script="Viet" typeface="Arial"/>
         <a:font script="Uigh" typeface="Microsoft Uighur"/>
-        <a:font script="Geor" typeface="Sylfaen"/>
-        <a:font script="Armn" typeface="Arial"/>
-        <a:font script="Bugi" typeface="Leelawadee UI"/>
-        <a:font script="Bopo" typeface="Microsoft JhengHei"/>
-        <a:font script="Java" typeface="Javanese Text"/>
-        <a:font script="Lisu" typeface="Segoe UI"/>
-        <a:font script="Mymr" typeface="Myanmar Text"/>
-        <a:font script="Nkoo" typeface="Ebrima"/>
-        <a:font script="Olck" typeface="Nirmala UI"/>
-        <a:font script="Osma" typeface="Ebrima"/>
-        <a:font script="Phag" typeface="Phagspa"/>
-        <a:font script="Syrn" typeface="Estrangelo Edessa"/>
-        <a:font script="Syrj" typeface="Estrangelo Edessa"/>
-        <a:font script="Syre" typeface="Estrangelo Edessa"/>
-        <a:font script="Sora" typeface="Nirmala UI"/>
-        <a:font script="Tale" typeface="Microsoft Tai Le"/>
-        <a:font script="Talu" typeface="Microsoft New Tai Lue"/>
-        <a:font script="Tfng" typeface="Ebrima"/>
       </a:minorFont>
     </a:fontScheme>
     <a:fmtScheme name="Office">
@@ -2824,141 +2728,200 @@
           <a:gsLst>
             <a:gs pos="0">
               <a:schemeClr val="phClr">
-                <a:lumMod val="110000"/>
-                <a:satMod val="105000"/>
-                <a:tint val="67000"/>
+                <a:tint val="50000"/>
+                <a:satMod val="300000"/>
               </a:schemeClr>
             </a:gs>
-            <a:gs pos="50000">
+            <a:gs pos="35000">
               <a:schemeClr val="phClr">
-                <a:lumMod val="105000"/>
-                <a:satMod val="103000"/>
-                <a:tint val="73000"/>
+                <a:tint val="37000"/>
+                <a:satMod val="300000"/>
               </a:schemeClr>
             </a:gs>
             <a:gs pos="100000">
               <a:schemeClr val="phClr">
-                <a:lumMod val="105000"/>
-                <a:satMod val="109000"/>
-                <a:tint val="81000"/>
+                <a:tint val="15000"/>
+                <a:satMod val="350000"/>
               </a:schemeClr>
             </a:gs>
           </a:gsLst>
-          <a:lin ang="5400000" scaled="0"/>
+          <a:lin ang="16200000" scaled="1"/>
         </a:gradFill>
         <a:gradFill rotWithShape="1">
           <a:gsLst>
             <a:gs pos="0">
               <a:schemeClr val="phClr">
-                <a:satMod val="103000"/>
-                <a:lumMod val="102000"/>
-                <a:tint val="94000"/>
-              </a:schemeClr>
-            </a:gs>
-            <a:gs pos="50000">
-              <a:schemeClr val="phClr">
-                <a:satMod val="110000"/>
-                <a:lumMod val="100000"/>
+                <a:tint val="100000"/>
                 <a:shade val="100000"/>
+                <a:satMod val="130000"/>
               </a:schemeClr>
             </a:gs>
             <a:gs pos="100000">
               <a:schemeClr val="phClr">
-                <a:lumMod val="99000"/>
-                <a:satMod val="120000"/>
-                <a:shade val="78000"/>
+                <a:tint val="50000"/>
+                <a:shade val="100000"/>
+                <a:satMod val="350000"/>
               </a:schemeClr>
             </a:gs>
           </a:gsLst>
-          <a:lin ang="5400000" scaled="0"/>
+          <a:lin ang="16200000" scaled="0"/>
         </a:gradFill>
       </a:fillStyleLst>
       <a:lnStyleLst>
-        <a:ln w="6350" cap="flat" cmpd="sng" algn="ctr">
+        <a:ln w="9525" cap="flat" cmpd="sng" algn="ctr">
+          <a:solidFill>
+            <a:schemeClr val="phClr">
+              <a:shade val="95000"/>
+              <a:satMod val="105000"/>
+            </a:schemeClr>
+          </a:solidFill>
+          <a:prstDash val="solid"/>
+        </a:ln>
+        <a:ln w="25400" cap="flat" cmpd="sng" algn="ctr">
           <a:solidFill>
             <a:schemeClr val="phClr"/>
           </a:solidFill>
           <a:prstDash val="solid"/>
-          <a:miter lim="800000"/>
         </a:ln>
-        <a:ln w="12700" cap="flat" cmpd="sng" algn="ctr">
+        <a:ln w="38100" cap="flat" cmpd="sng" algn="ctr">
           <a:solidFill>
             <a:schemeClr val="phClr"/>
           </a:solidFill>
           <a:prstDash val="solid"/>
-          <a:miter lim="800000"/>
-        </a:ln>
-        <a:ln w="19050" cap="flat" cmpd="sng" algn="ctr">
-          <a:solidFill>
-            <a:schemeClr val="phClr"/>
-          </a:solidFill>
-          <a:prstDash val="solid"/>
-          <a:miter lim="800000"/>
         </a:ln>
       </a:lnStyleLst>
       <a:effectStyleLst>
         <a:effectStyle>
-          <a:effectLst/>
-        </a:effectStyle>
-        <a:effectStyle>
-          <a:effectLst/>
+          <a:effectLst>
+            <a:outerShdw blurRad="40000" dist="20000" dir="5400000" rotWithShape="0">
+              <a:srgbClr val="000000">
+                <a:alpha val="38000"/>
+              </a:srgbClr>
+            </a:outerShdw>
+          </a:effectLst>
         </a:effectStyle>
         <a:effectStyle>
           <a:effectLst>
-            <a:outerShdw blurRad="57150" dist="19050" dir="5400000" algn="ctr" rotWithShape="0">
+            <a:outerShdw blurRad="40000" dist="23000" dir="5400000" rotWithShape="0">
               <a:srgbClr val="000000">
-                <a:alpha val="63000"/>
+                <a:alpha val="35000"/>
               </a:srgbClr>
             </a:outerShdw>
           </a:effectLst>
+        </a:effectStyle>
+        <a:effectStyle>
+          <a:effectLst>
+            <a:outerShdw blurRad="40000" dist="23000" dir="5400000" rotWithShape="0">
+              <a:srgbClr val="000000">
+                <a:alpha val="35000"/>
+              </a:srgbClr>
+            </a:outerShdw>
+          </a:effectLst>
+          <a:scene3d>
+            <a:camera prst="orthographicFront">
+              <a:rot lat="0" lon="0" rev="0"/>
+            </a:camera>
+            <a:lightRig rig="threePt" dir="t">
+              <a:rot lat="0" lon="0" rev="1200000"/>
+            </a:lightRig>
+          </a:scene3d>
+          <a:sp3d>
+            <a:bevelT w="63500" h="25400"/>
+          </a:sp3d>
         </a:effectStyle>
       </a:effectStyleLst>
       <a:bgFillStyleLst>
         <a:solidFill>
           <a:schemeClr val="phClr"/>
         </a:solidFill>
-        <a:solidFill>
-          <a:schemeClr val="phClr">
-            <a:tint val="95000"/>
-            <a:satMod val="170000"/>
-          </a:schemeClr>
-        </a:solidFill>
         <a:gradFill rotWithShape="1">
           <a:gsLst>
             <a:gs pos="0">
               <a:schemeClr val="phClr">
-                <a:tint val="93000"/>
-                <a:satMod val="150000"/>
-                <a:shade val="98000"/>
-                <a:lumMod val="102000"/>
+                <a:tint val="40000"/>
+                <a:satMod val="350000"/>
               </a:schemeClr>
             </a:gs>
-            <a:gs pos="50000">
+            <a:gs pos="40000">
               <a:schemeClr val="phClr">
-                <a:tint val="98000"/>
-                <a:satMod val="130000"/>
-                <a:shade val="90000"/>
-                <a:lumMod val="103000"/>
+                <a:tint val="45000"/>
+                <a:shade val="99000"/>
+                <a:satMod val="350000"/>
               </a:schemeClr>
             </a:gs>
             <a:gs pos="100000">
               <a:schemeClr val="phClr">
-                <a:shade val="63000"/>
-                <a:satMod val="120000"/>
+                <a:shade val="20000"/>
+                <a:satMod val="255000"/>
               </a:schemeClr>
             </a:gs>
           </a:gsLst>
-          <a:lin ang="5400000" scaled="0"/>
+          <a:path path="circle">
+            <a:fillToRect l="50000" t="-80000" r="50000" b="180000"/>
+          </a:path>
+        </a:gradFill>
+        <a:gradFill rotWithShape="1">
+          <a:gsLst>
+            <a:gs pos="0">
+              <a:schemeClr val="phClr">
+                <a:tint val="80000"/>
+                <a:satMod val="300000"/>
+              </a:schemeClr>
+            </a:gs>
+            <a:gs pos="100000">
+              <a:schemeClr val="phClr">
+                <a:shade val="30000"/>
+                <a:satMod val="200000"/>
+              </a:schemeClr>
+            </a:gs>
+          </a:gsLst>
+          <a:path path="circle">
+            <a:fillToRect l="50000" t="50000" r="50000" b="50000"/>
+          </a:path>
         </a:gradFill>
       </a:bgFillStyleLst>
     </a:fmtScheme>
   </a:themeElements>
-  <a:objectDefaults/>
+  <a:objectDefaults>
+    <a:spDef>
+      <a:spPr/>
+      <a:bodyPr/>
+      <a:lstStyle/>
+      <a:style>
+        <a:lnRef idx="1">
+          <a:schemeClr val="accent1"/>
+        </a:lnRef>
+        <a:fillRef idx="3">
+          <a:schemeClr val="accent1"/>
+        </a:fillRef>
+        <a:effectRef idx="2">
+          <a:schemeClr val="accent1"/>
+        </a:effectRef>
+        <a:fontRef idx="minor">
+          <a:schemeClr val="lt1"/>
+        </a:fontRef>
+      </a:style>
+    </a:spDef>
+    <a:lnDef>
+      <a:spPr/>
+      <a:bodyPr/>
+      <a:lstStyle/>
+      <a:style>
+        <a:lnRef idx="2">
+          <a:schemeClr val="accent1"/>
+        </a:lnRef>
+        <a:fillRef idx="0">
+          <a:schemeClr val="accent1"/>
+        </a:fillRef>
+        <a:effectRef idx="1">
+          <a:schemeClr val="accent1"/>
+        </a:effectRef>
+        <a:fontRef idx="minor">
+          <a:schemeClr val="tx1"/>
+        </a:fontRef>
+      </a:style>
+    </a:lnDef>
+  </a:objectDefaults>
   <a:extraClrSchemeLst/>
-  <a:extLst>
-    <a:ext uri="{05A4C25C-085E-4340-85A3-A5531E510DB2}">
-      <thm15:themeFamily xmlns:thm15="http://schemas.microsoft.com/office/thememl/2012/main" name="Office Theme" id="{2E142A2C-CD16-42D6-873A-C26D2A0506FA}" vid="{1BDDFF52-6CD6-40A5-AB3C-68EB2F1E4D0A}"/>
-    </a:ext>
-  </a:extLst>
 </a:theme>
 </file>
</xml_diff>

<commit_message>
one-liner to install deps
</commit_message>
<xml_diff>
--- a/resume/resume.docx
+++ b/resume/resume.docx
@@ -37,8 +37,8 @@
       </w:pPr>
       <w:r>
         <w:rPr>
+          <w:b/>
           <w:bCs/>
-          <w:b/>
         </w:rPr>
         <w:t xml:space="preserve">Objective:</w:t>
       </w:r>
@@ -67,8 +67,8 @@
       </w:pPr>
       <w:r>
         <w:rPr>
+          <w:b/>
           <w:bCs/>
-          <w:b/>
         </w:rPr>
         <w:t xml:space="preserve">Leadership:</w:t>
       </w:r>
@@ -109,8 +109,8 @@
       </w:pPr>
       <w:r>
         <w:rPr>
+          <w:b/>
           <w:bCs/>
-          <w:b/>
         </w:rPr>
         <w:t xml:space="preserve">Technical:</w:t>
       </w:r>
@@ -136,13 +136,7 @@
         <w:t xml:space="preserve"> </w:t>
       </w:r>
       <w:r>
-        <w:t xml:space="preserve">“</w:t>
-      </w:r>
-      <w:r>
-        <w:t xml:space="preserve">trusted</w:t>
-      </w:r>
-      <w:r>
-        <w:t xml:space="preserve">”</w:t>
+        <w:t xml:space="preserve">“trusted”</w:t>
       </w:r>
       <w:r>
         <w:t xml:space="preserve"> </w:t>
@@ -187,8 +181,8 @@
       </w:pPr>
       <w:r>
         <w:rPr>
+          <w:b/>
           <w:bCs/>
-          <w:b/>
         </w:rPr>
         <w:t xml:space="preserve">Dream Job:</w:t>
       </w:r>
@@ -371,13 +365,7 @@
         <w:t xml:space="preserve">Bridged them to also use PostgreSQL (</w:t>
       </w:r>
       <w:r>
-        <w:t xml:space="preserve">“</w:t>
-      </w:r>
-      <w:r>
-        <w:t xml:space="preserve">Cloud SQL</w:t>
-      </w:r>
-      <w:r>
-        <w:t xml:space="preserve">”</w:t>
+        <w:t xml:space="preserve">“Cloud SQL”</w:t>
       </w:r>
       <w:r>
         <w:t xml:space="preserve">) when FireBase statistical capacities proved massively</w:t>
@@ -425,8 +413,8 @@
       </w:pPr>
       <w:r>
         <w:rPr>
+          <w:b/>
           <w:bCs/>
-          <w:b/>
         </w:rPr>
         <w:t xml:space="preserve">Primary PostgreSQL:</w:t>
       </w:r>
@@ -443,8 +431,8 @@
       </w:pPr>
       <w:r>
         <w:rPr>
+          <w:b/>
           <w:bCs/>
-          <w:b/>
         </w:rPr>
         <w:t xml:space="preserve">API v3 stack:</w:t>
       </w:r>
@@ -491,8 +479,8 @@
       </w:pPr>
       <w:r>
         <w:rPr>
+          <w:b/>
           <w:bCs/>
-          <w:b/>
         </w:rPr>
         <w:t xml:space="preserve">API v2 stack:</w:t>
       </w:r>
@@ -524,13 +512,7 @@
         <w:t xml:space="preserve"> </w:t>
       </w:r>
       <w:r>
-        <w:t xml:space="preserve">“</w:t>
-      </w:r>
-      <w:r>
-        <w:t xml:space="preserve">continuous delivery</w:t>
-      </w:r>
-      <w:r>
-        <w:t xml:space="preserve">”</w:t>
+        <w:t xml:space="preserve">“continuous delivery”</w:t>
       </w:r>
       <w:r>
         <w:t xml:space="preserve"> </w:t>
@@ -569,8 +551,8 @@
       </w:pPr>
       <w:r>
         <w:rPr>
+          <w:b/>
           <w:bCs/>
-          <w:b/>
         </w:rPr>
         <w:t xml:space="preserve">core-serializer:</w:t>
       </w:r>
@@ -584,13 +566,7 @@
         <w:t xml:space="preserve"> </w:t>
       </w:r>
       <w:r>
-        <w:t xml:space="preserve">“</w:t>
-      </w:r>
-      <w:r>
-        <w:t xml:space="preserve">latest</w:t>
-      </w:r>
-      <w:r>
-        <w:t xml:space="preserve">”</w:t>
+        <w:t xml:space="preserve">“latest”</w:t>
       </w:r>
       <w:r>
         <w:t xml:space="preserve">). 12K lines of tests, 17K total lines of code.</w:t>
@@ -742,137 +718,137 @@
     </w:p>
     <w:p>
       <w:pPr>
+        <w:pStyle w:val="Compact"/>
         <w:numPr>
           <w:ilvl w:val="0"/>
           <w:numId w:val="1001"/>
         </w:numPr>
+      </w:pPr>
+      <w:r>
+        <w:t xml:space="preserve">Design, manage, implement, and document complex software/data systems to fulfill the stated technology goals</w:t>
+      </w:r>
+      <w:r>
+        <w:t xml:space="preserve"> </w:t>
+      </w:r>
+      <w:r>
+        <w:t xml:space="preserve">of the senior management team. Provide regular status updates and cost estimates.</w:t>
+      </w:r>
+    </w:p>
+    <w:p>
+      <w:pPr>
         <w:pStyle w:val="Compact"/>
-      </w:pPr>
-      <w:r>
-        <w:t xml:space="preserve">Design, manage, implement, and document complex software/data systems to fulfill the stated technology goals</w:t>
-      </w:r>
-      <w:r>
-        <w:t xml:space="preserve"> </w:t>
-      </w:r>
-      <w:r>
-        <w:t xml:space="preserve">of the senior management team. Provide regular status updates and cost estimates.</w:t>
-      </w:r>
-    </w:p>
-    <w:p>
-      <w:pPr>
         <w:numPr>
           <w:ilvl w:val="0"/>
           <w:numId w:val="1001"/>
         </w:numPr>
+      </w:pPr>
+      <w:r>
+        <w:t xml:space="preserve">Until 2004, managed all daily operations for central reservations call center and data center, a $400M revenue</w:t>
+      </w:r>
+      <w:r>
+        <w:t xml:space="preserve"> </w:t>
+      </w:r>
+      <w:r>
+        <w:t xml:space="preserve">stream. In 2004, hired an IT Manager to manage daily operations to allow more focus on high-level development.</w:t>
+      </w:r>
+    </w:p>
+    <w:p>
+      <w:pPr>
         <w:pStyle w:val="Compact"/>
-      </w:pPr>
-      <w:r>
-        <w:t xml:space="preserve">Until 2004, managed all daily operations for central reservations call center and data center, a $400M revenue</w:t>
-      </w:r>
-      <w:r>
-        <w:t xml:space="preserve"> </w:t>
-      </w:r>
-      <w:r>
-        <w:t xml:space="preserve">stream. In 2004, hired an IT Manager to manage daily operations to allow more focus on high-level development.</w:t>
-      </w:r>
-    </w:p>
-    <w:p>
-      <w:pPr>
         <w:numPr>
           <w:ilvl w:val="0"/>
           <w:numId w:val="1001"/>
         </w:numPr>
+      </w:pPr>
+      <w:r>
+        <w:t xml:space="preserve">In tandem with Software Architect, implemented custom Internet booking engine (www.omnihotels.com), saving</w:t>
+      </w:r>
+      <w:r>
+        <w:t xml:space="preserve"> </w:t>
+      </w:r>
+      <w:r>
+        <w:t xml:space="preserve">the company $140M a year in commissions (Linux, Apache, OO Perl 5, mod_ssl, mod_perl, Linux based load</w:t>
+      </w:r>
+      <w:r>
+        <w:t xml:space="preserve"> </w:t>
+      </w:r>
+      <w:r>
+        <w:t xml:space="preserve">balancing and high availability).</w:t>
+      </w:r>
+    </w:p>
+    <w:p>
+      <w:pPr>
         <w:pStyle w:val="Compact"/>
-      </w:pPr>
-      <w:r>
-        <w:t xml:space="preserve">In tandem with Software Architect, implemented custom Internet booking engine (www.omnihotels.com), saving</w:t>
-      </w:r>
-      <w:r>
-        <w:t xml:space="preserve"> </w:t>
-      </w:r>
-      <w:r>
-        <w:t xml:space="preserve">the company $140M a year in commissions (Linux, Apache, OO Perl 5, mod_ssl, mod_perl, Linux based load</w:t>
-      </w:r>
-      <w:r>
-        <w:t xml:space="preserve"> </w:t>
-      </w:r>
-      <w:r>
-        <w:t xml:space="preserve">balancing and high availability).</w:t>
-      </w:r>
-    </w:p>
-    <w:p>
-      <w:pPr>
         <w:numPr>
           <w:ilvl w:val="0"/>
           <w:numId w:val="1001"/>
         </w:numPr>
+      </w:pPr>
+      <w:r>
+        <w:t xml:space="preserve">Continuing to replace legacy systems with centralized object oriented Class structure (OO Perl 5) that controls</w:t>
+      </w:r>
+      <w:r>
+        <w:t xml:space="preserve"> </w:t>
+      </w:r>
+      <w:r>
+        <w:t xml:space="preserve">all database I/O (central reservation system is 300 tables in monolithic RDBMS install), centralizing disparate</w:t>
+      </w:r>
+      <w:r>
+        <w:t xml:space="preserve"> </w:t>
+      </w:r>
+      <w:r>
+        <w:t xml:space="preserve">business controls into single, consistent framework.</w:t>
+      </w:r>
+    </w:p>
+    <w:p>
+      <w:pPr>
         <w:pStyle w:val="Compact"/>
-      </w:pPr>
-      <w:r>
-        <w:t xml:space="preserve">Continuing to replace legacy systems with centralized object oriented Class structure (OO Perl 5) that controls</w:t>
-      </w:r>
-      <w:r>
-        <w:t xml:space="preserve"> </w:t>
-      </w:r>
-      <w:r>
-        <w:t xml:space="preserve">all database I/O (central reservation system is 300 tables in monolithic RDBMS install), centralizing disparate</w:t>
-      </w:r>
-      <w:r>
-        <w:t xml:space="preserve"> </w:t>
-      </w:r>
-      <w:r>
-        <w:t xml:space="preserve">business controls into single, consistent framework.</w:t>
-      </w:r>
-    </w:p>
-    <w:p>
-      <w:pPr>
         <w:numPr>
           <w:ilvl w:val="0"/>
           <w:numId w:val="1001"/>
         </w:numPr>
+      </w:pPr>
+      <w:r>
+        <w:t xml:space="preserve">Replacing numerous inconsistent system interfaces with single OpenTravel Alliance (hospitality / travel industry</w:t>
+      </w:r>
+      <w:r>
+        <w:t xml:space="preserve"> </w:t>
+      </w:r>
+      <w:r>
+        <w:t xml:space="preserve">standards body) XML specification to ensure data integrity and consistent application of business rules. In this</w:t>
+      </w:r>
+      <w:r>
+        <w:t xml:space="preserve"> </w:t>
+      </w:r>
+      <w:r>
+        <w:t xml:space="preserve">design, all data exchange inside and outside the company will be served by a single highly available and load</w:t>
+      </w:r>
+      <w:r>
+        <w:t xml:space="preserve"> </w:t>
+      </w:r>
+      <w:r>
+        <w:t xml:space="preserve">balanced cluster of low-cost Linux servers running a single application framework enforcing all business rules.</w:t>
+      </w:r>
+    </w:p>
+    <w:p>
+      <w:pPr>
         <w:pStyle w:val="Compact"/>
-      </w:pPr>
-      <w:r>
-        <w:t xml:space="preserve">Replacing numerous inconsistent system interfaces with single OpenTravel Alliance (hospitality / travel industry</w:t>
-      </w:r>
-      <w:r>
-        <w:t xml:space="preserve"> </w:t>
-      </w:r>
-      <w:r>
-        <w:t xml:space="preserve">standards body) XML specification to ensure data integrity and consistent application of business rules. In this</w:t>
-      </w:r>
-      <w:r>
-        <w:t xml:space="preserve"> </w:t>
-      </w:r>
-      <w:r>
-        <w:t xml:space="preserve">design, all data exchange inside and outside the company will be served by a single highly available and load</w:t>
-      </w:r>
-      <w:r>
-        <w:t xml:space="preserve"> </w:t>
-      </w:r>
-      <w:r>
-        <w:t xml:space="preserve">balanced cluster of low-cost Linux servers running a single application framework enforcing all business rules.</w:t>
-      </w:r>
-    </w:p>
-    <w:p>
-      <w:pPr>
         <w:numPr>
           <w:ilvl w:val="0"/>
           <w:numId w:val="1001"/>
         </w:numPr>
+      </w:pPr>
+      <w:r>
+        <w:t xml:space="preserve">First hired to replace a primarily one-man development team who was departing and a series of consultants.</w:t>
+      </w:r>
+    </w:p>
+    <w:p>
+      <w:pPr>
         <w:pStyle w:val="Compact"/>
-      </w:pPr>
-      <w:r>
-        <w:t xml:space="preserve">First hired to replace a primarily one-man development team who was departing and a series of consultants.</w:t>
-      </w:r>
-    </w:p>
-    <w:p>
-      <w:pPr>
         <w:numPr>
           <w:ilvl w:val="0"/>
           <w:numId w:val="1001"/>
         </w:numPr>
-        <w:pStyle w:val="Compact"/>
       </w:pPr>
       <w:r>
         <w:t xml:space="preserve">Established documentation systems, version control, operating procedures, monitoring and paging, and</w:t>
@@ -896,65 +872,65 @@
     </w:p>
     <w:p>
       <w:pPr>
+        <w:pStyle w:val="Compact"/>
         <w:numPr>
           <w:ilvl w:val="0"/>
           <w:numId w:val="1002"/>
         </w:numPr>
+      </w:pPr>
+      <w:r>
+        <w:t xml:space="preserve">Worked part-time from UNMC while pursuing a B.S. in Bioinformatics.</w:t>
+      </w:r>
+    </w:p>
+    <w:p>
+      <w:pPr>
         <w:pStyle w:val="Compact"/>
-      </w:pPr>
-      <w:r>
-        <w:t xml:space="preserve">Worked part-time from UNMC while pursuing a B.S. in Bioinformatics.</w:t>
-      </w:r>
-    </w:p>
-    <w:p>
-      <w:pPr>
         <w:numPr>
           <w:ilvl w:val="0"/>
           <w:numId w:val="1002"/>
         </w:numPr>
+      </w:pPr>
+      <w:r>
+        <w:t xml:space="preserve">Genetic Sequence Analysis Facility (GSAF) provides application and hardware support and development for researchers</w:t>
+      </w:r>
+      <w:r>
+        <w:t xml:space="preserve"> </w:t>
+      </w:r>
+      <w:r>
+        <w:t xml:space="preserve">at the University of Nebraska Medical Center.</w:t>
+      </w:r>
+    </w:p>
+    <w:p>
+      <w:pPr>
         <w:pStyle w:val="Compact"/>
-      </w:pPr>
-      <w:r>
-        <w:t xml:space="preserve">Genetic Sequence Analysis Facility (GSAF) provides application and hardware support and development for researchers</w:t>
-      </w:r>
-      <w:r>
-        <w:t xml:space="preserve"> </w:t>
-      </w:r>
-      <w:r>
-        <w:t xml:space="preserve">at the University of Nebraska Medical Center.</w:t>
-      </w:r>
-    </w:p>
-    <w:p>
-      <w:pPr>
         <w:numPr>
           <w:ilvl w:val="0"/>
           <w:numId w:val="1002"/>
         </w:numPr>
+      </w:pPr>
+      <w:r>
+        <w:t xml:space="preserve">Collaborative Laboratory of Applied Bioinformatics (CLAB) provides application and hardware support and development</w:t>
+      </w:r>
+      <w:r>
+        <w:t xml:space="preserve"> </w:t>
+      </w:r>
+      <w:r>
+        <w:t xml:space="preserve">for researchers and students across the University of Nebraska system. CLAB is based at the Peter Kiewit Institute</w:t>
+      </w:r>
+      <w:r>
+        <w:t xml:space="preserve"> </w:t>
+      </w:r>
+      <w:r>
+        <w:t xml:space="preserve">(PKI) of the University of Nebraska, Omaha (UNO).</w:t>
+      </w:r>
+    </w:p>
+    <w:p>
+      <w:pPr>
         <w:pStyle w:val="Compact"/>
-      </w:pPr>
-      <w:r>
-        <w:t xml:space="preserve">Collaborative Laboratory of Applied Bioinformatics (CLAB) provides application and hardware support and development</w:t>
-      </w:r>
-      <w:r>
-        <w:t xml:space="preserve"> </w:t>
-      </w:r>
-      <w:r>
-        <w:t xml:space="preserve">for researchers and students across the University of Nebraska system. CLAB is based at the Peter Kiewit Institute</w:t>
-      </w:r>
-      <w:r>
-        <w:t xml:space="preserve"> </w:t>
-      </w:r>
-      <w:r>
-        <w:t xml:space="preserve">(PKI) of the University of Nebraska, Omaha (UNO).</w:t>
-      </w:r>
-    </w:p>
-    <w:p>
-      <w:pPr>
         <w:numPr>
           <w:ilvl w:val="0"/>
           <w:numId w:val="1002"/>
         </w:numPr>
-        <w:pStyle w:val="Compact"/>
       </w:pPr>
       <w:r>
         <w:t xml:space="preserve">In one project I wrote a bunch of Perl, deployed it to UNO’s super computer cluster, crunched a ton of data, and that work ended</w:t>
@@ -1004,149 +980,143 @@
     </w:p>
     <w:p>
       <w:pPr>
+        <w:pStyle w:val="Compact"/>
         <w:numPr>
           <w:ilvl w:val="0"/>
           <w:numId w:val="1003"/>
         </w:numPr>
+      </w:pPr>
+      <w:r>
+        <w:t xml:space="preserve">Lead developer of Internet / Intranet applications.</w:t>
+      </w:r>
+    </w:p>
+    <w:p>
+      <w:pPr>
         <w:pStyle w:val="Compact"/>
-      </w:pPr>
-      <w:r>
-        <w:t xml:space="preserve">Lead developer of Internet / Intranet applications.</w:t>
-      </w:r>
-    </w:p>
-    <w:p>
-      <w:pPr>
         <w:numPr>
           <w:ilvl w:val="0"/>
           <w:numId w:val="1003"/>
         </w:numPr>
+      </w:pPr>
+      <w:r>
+        <w:t xml:space="preserve">Designed and lead ongoing technical production, implementation and maintenance of Viatel’s first Internet /</w:t>
+      </w:r>
+      <w:r>
+        <w:t xml:space="preserve"> </w:t>
+      </w:r>
+      <w:r>
+        <w:t xml:space="preserve">Intranet customer signup systems. Systems supported customer signup in Belgium and France (languages</w:t>
+      </w:r>
+      <w:r>
+        <w:t xml:space="preserve"> </w:t>
+      </w:r>
+      <w:r>
+        <w:t xml:space="preserve">Dutch and French), allowing for direct customer signup on the Internet, customer service aided signup on Viatel’s</w:t>
+      </w:r>
+      <w:r>
+        <w:t xml:space="preserve"> </w:t>
+      </w:r>
+      <w:r>
+        <w:t xml:space="preserve">corporate Intranet, and bulk load system from third party call centers. Expansion plans include the addition of</w:t>
+      </w:r>
+      <w:r>
+        <w:t xml:space="preserve"> </w:t>
+      </w:r>
+      <w:r>
+        <w:t xml:space="preserve">most of Viatel’s 60 service types (products) for customers in 230 countries and territories worldwide in 7</w:t>
+      </w:r>
+      <w:r>
+        <w:t xml:space="preserve"> </w:t>
+      </w:r>
+      <w:r>
+        <w:t xml:space="preserve">languages and 17 currencies.</w:t>
+      </w:r>
+    </w:p>
+    <w:p>
+      <w:pPr>
         <w:pStyle w:val="Compact"/>
-      </w:pPr>
-      <w:r>
-        <w:t xml:space="preserve">Designed and lead ongoing technical production, implementation and maintenance of Viatel’s first Internet /</w:t>
-      </w:r>
-      <w:r>
-        <w:t xml:space="preserve"> </w:t>
-      </w:r>
-      <w:r>
-        <w:t xml:space="preserve">Intranet customer signup systems. Systems supported customer signup in Belgium and France (languages</w:t>
-      </w:r>
-      <w:r>
-        <w:t xml:space="preserve"> </w:t>
-      </w:r>
-      <w:r>
-        <w:t xml:space="preserve">Dutch and French), allowing for direct customer signup on the Internet, customer service aided signup on Viatel’s</w:t>
-      </w:r>
-      <w:r>
-        <w:t xml:space="preserve"> </w:t>
-      </w:r>
-      <w:r>
-        <w:t xml:space="preserve">corporate Intranet, and bulk load system from third party call centers. Expansion plans include the addition of</w:t>
-      </w:r>
-      <w:r>
-        <w:t xml:space="preserve"> </w:t>
-      </w:r>
-      <w:r>
-        <w:t xml:space="preserve">most of Viatel’s 60 service types (products) for customers in 230 countries and territories worldwide in 7</w:t>
-      </w:r>
-      <w:r>
-        <w:t xml:space="preserve"> </w:t>
-      </w:r>
-      <w:r>
-        <w:t xml:space="preserve">languages and 17 currencies.</w:t>
-      </w:r>
-    </w:p>
-    <w:p>
-      <w:pPr>
         <w:numPr>
           <w:ilvl w:val="0"/>
           <w:numId w:val="1003"/>
         </w:numPr>
+      </w:pPr>
+      <w:r>
+        <w:t xml:space="preserve">Lead developer of corporate Intranet, providing distributed real time departmental and project information to 31</w:t>
+      </w:r>
+      <w:r>
+        <w:t xml:space="preserve"> </w:t>
+      </w:r>
+      <w:r>
+        <w:t xml:space="preserve">executive and sales offices worldwide.</w:t>
+      </w:r>
+    </w:p>
+    <w:p>
+      <w:pPr>
         <w:pStyle w:val="Compact"/>
-      </w:pPr>
-      <w:r>
-        <w:t xml:space="preserve">Lead developer of corporate Intranet, providing distributed real time departmental and project information to 31</w:t>
-      </w:r>
-      <w:r>
-        <w:t xml:space="preserve"> </w:t>
-      </w:r>
-      <w:r>
-        <w:t xml:space="preserve">executive and sales offices worldwide.</w:t>
-      </w:r>
-    </w:p>
-    <w:p>
-      <w:pPr>
         <w:numPr>
           <w:ilvl w:val="0"/>
           <w:numId w:val="1003"/>
         </w:numPr>
+      </w:pPr>
+      <w:r>
+        <w:t xml:space="preserve">To-specification modifications of</w:t>
+      </w:r>
+      <w:r>
+        <w:t xml:space="preserve"> </w:t>
+      </w:r>
+      <w:r>
+        <w:t xml:space="preserve">“Call Detail”</w:t>
+      </w:r>
+      <w:r>
+        <w:t xml:space="preserve"> </w:t>
+      </w:r>
+      <w:r>
+        <w:t xml:space="preserve">program: 4700+ lines of legacy code which, during each billing</w:t>
+      </w:r>
+      <w:r>
+        <w:t xml:space="preserve"> </w:t>
+      </w:r>
+      <w:r>
+        <w:t xml:space="preserve">cycle, manipulates and analyses 24 million revenue records (on average) to generate bills sent to 34K+ active</w:t>
+      </w:r>
+      <w:r>
+        <w:t xml:space="preserve"> </w:t>
+      </w:r>
+      <w:r>
+        <w:t xml:space="preserve">SME customers.</w:t>
+      </w:r>
+    </w:p>
+    <w:p>
+      <w:pPr>
         <w:pStyle w:val="Compact"/>
-      </w:pPr>
-      <w:r>
-        <w:t xml:space="preserve">To-specification modifications of</w:t>
-      </w:r>
-      <w:r>
-        <w:t xml:space="preserve"> </w:t>
-      </w:r>
-      <w:r>
-        <w:t xml:space="preserve">“</w:t>
-      </w:r>
-      <w:r>
-        <w:t xml:space="preserve">Call Detail</w:t>
-      </w:r>
-      <w:r>
-        <w:t xml:space="preserve">”</w:t>
-      </w:r>
-      <w:r>
-        <w:t xml:space="preserve"> </w:t>
-      </w:r>
-      <w:r>
-        <w:t xml:space="preserve">program: 4700+ lines of legacy code which, during each billing</w:t>
-      </w:r>
-      <w:r>
-        <w:t xml:space="preserve"> </w:t>
-      </w:r>
-      <w:r>
-        <w:t xml:space="preserve">cycle, manipulates and analyses 24 million revenue records (on average) to generate bills sent to 34K+ active</w:t>
-      </w:r>
-      <w:r>
-        <w:t xml:space="preserve"> </w:t>
-      </w:r>
-      <w:r>
-        <w:t xml:space="preserve">SME customers.</w:t>
-      </w:r>
-    </w:p>
-    <w:p>
-      <w:pPr>
         <w:numPr>
           <w:ilvl w:val="0"/>
           <w:numId w:val="1003"/>
         </w:numPr>
+      </w:pPr>
+      <w:r>
+        <w:t xml:space="preserve">Miscellaneous accounting system analysis and modification tasks to support new products and procedures in</w:t>
+      </w:r>
+      <w:r>
+        <w:t xml:space="preserve"> </w:t>
+      </w:r>
+      <w:r>
+        <w:t xml:space="preserve">600+ program and 500+ data table accounting environment (mostly legacy Informix-4GL and FourGen</w:t>
+      </w:r>
+      <w:r>
+        <w:t xml:space="preserve"> </w:t>
+      </w:r>
+      <w:r>
+        <w:t xml:space="preserve">applications).</w:t>
+      </w:r>
+    </w:p>
+    <w:p>
+      <w:pPr>
         <w:pStyle w:val="Compact"/>
-      </w:pPr>
-      <w:r>
-        <w:t xml:space="preserve">Miscellaneous accounting system analysis and modification tasks to support new products and procedures in</w:t>
-      </w:r>
-      <w:r>
-        <w:t xml:space="preserve"> </w:t>
-      </w:r>
-      <w:r>
-        <w:t xml:space="preserve">600+ program and 500+ data table accounting environment (mostly legacy Informix-4GL and FourGen</w:t>
-      </w:r>
-      <w:r>
-        <w:t xml:space="preserve"> </w:t>
-      </w:r>
-      <w:r>
-        <w:t xml:space="preserve">applications).</w:t>
-      </w:r>
-    </w:p>
-    <w:p>
-      <w:pPr>
         <w:numPr>
           <w:ilvl w:val="0"/>
           <w:numId w:val="1003"/>
         </w:numPr>
-        <w:pStyle w:val="Compact"/>
       </w:pPr>
       <w:r>
         <w:t xml:space="preserve">As-needed miscellaneous system engineering, system administration, and network administration / monitoring</w:t>
@@ -1176,137 +1146,125 @@
     </w:p>
     <w:p>
       <w:pPr>
+        <w:pStyle w:val="Compact"/>
         <w:numPr>
           <w:ilvl w:val="0"/>
           <w:numId w:val="1004"/>
         </w:numPr>
+      </w:pPr>
+      <w:r>
+        <w:t xml:space="preserve">Director of Software Development and telecommunications coordinator for $16 million direct marketing</w:t>
+      </w:r>
+      <w:r>
+        <w:t xml:space="preserve"> </w:t>
+      </w:r>
+      <w:r>
+        <w:t xml:space="preserve">consulting firm with 700+ employees and a 4 year trend of 100% annual growth (1995-1998).</w:t>
+      </w:r>
+    </w:p>
+    <w:p>
+      <w:pPr>
         <w:pStyle w:val="Compact"/>
-      </w:pPr>
-      <w:r>
-        <w:t xml:space="preserve">Director of Software Development and telecommunications coordinator for $16 million direct marketing</w:t>
-      </w:r>
-      <w:r>
-        <w:t xml:space="preserve"> </w:t>
-      </w:r>
-      <w:r>
-        <w:t xml:space="preserve">consulting firm with 700+ employees and a 4 year trend of 100% annual growth (1995-1998).</w:t>
-      </w:r>
-    </w:p>
-    <w:p>
-      <w:pPr>
         <w:numPr>
           <w:ilvl w:val="0"/>
           <w:numId w:val="1004"/>
         </w:numPr>
+      </w:pPr>
+      <w:r>
+        <w:t xml:space="preserve">Heavy database administration workload in distributed environment. Included logical development, data</w:t>
+      </w:r>
+      <w:r>
+        <w:t xml:space="preserve"> </w:t>
+      </w:r>
+      <w:r>
+        <w:t xml:space="preserve">migration, system design, query optimization, security planning and control, and disaster recovery procedures</w:t>
+      </w:r>
+      <w:r>
+        <w:t xml:space="preserve"> </w:t>
+      </w:r>
+      <w:r>
+        <w:t xml:space="preserve">(Informix Online 7.20).</w:t>
+      </w:r>
+    </w:p>
+    <w:p>
+      <w:pPr>
         <w:pStyle w:val="Compact"/>
-      </w:pPr>
-      <w:r>
-        <w:t xml:space="preserve">Heavy database administration workload in distributed environment. Included logical development, data</w:t>
-      </w:r>
-      <w:r>
-        <w:t xml:space="preserve"> </w:t>
-      </w:r>
-      <w:r>
-        <w:t xml:space="preserve">migration, system design, query optimization, security planning and control, and disaster recovery procedures</w:t>
-      </w:r>
-      <w:r>
-        <w:t xml:space="preserve"> </w:t>
-      </w:r>
-      <w:r>
-        <w:t xml:space="preserve">(Informix Online 7.20).</w:t>
-      </w:r>
-    </w:p>
-    <w:p>
-      <w:pPr>
         <w:numPr>
           <w:ilvl w:val="0"/>
           <w:numId w:val="1004"/>
         </w:numPr>
+      </w:pPr>
+      <w:r>
+        <w:t xml:space="preserve">Various Unix system administration functions (Linux and SCO OpenServer 5).</w:t>
+      </w:r>
+    </w:p>
+    <w:p>
+      <w:pPr>
         <w:pStyle w:val="Compact"/>
-      </w:pPr>
-      <w:r>
-        <w:t xml:space="preserve">Various Unix system administration functions (Linux and SCO OpenServer 5).</w:t>
-      </w:r>
-    </w:p>
-    <w:p>
-      <w:pPr>
         <w:numPr>
           <w:ilvl w:val="0"/>
           <w:numId w:val="1004"/>
         </w:numPr>
+      </w:pPr>
+      <w:r>
+        <w:t xml:space="preserve">Designed, developed, and implemented a client-server</w:t>
+      </w:r>
+      <w:r>
+        <w:t xml:space="preserve"> </w:t>
+      </w:r>
+      <w:r>
+        <w:t xml:space="preserve">“agent monitoring”</w:t>
+      </w:r>
+      <w:r>
+        <w:t xml:space="preserve"> </w:t>
+      </w:r>
+      <w:r>
+        <w:t xml:space="preserve">data input and storage system. 17</w:t>
+      </w:r>
+      <w:r>
+        <w:t xml:space="preserve"> </w:t>
+      </w:r>
+      <w:r>
+        <w:t xml:space="preserve">table Informix database is accessed via ODBC by a staff of data entry employees (19 stations, 3 shifts). Server</w:t>
+      </w:r>
+      <w:r>
+        <w:t xml:space="preserve"> </w:t>
+      </w:r>
+      <w:r>
+        <w:t xml:space="preserve">side includes fully normalized and constrained data structures using complete referential integrity and a handful</w:t>
+      </w:r>
+      <w:r>
+        <w:t xml:space="preserve"> </w:t>
+      </w:r>
+      <w:r>
+        <w:t xml:space="preserve">of triggers, stored procedures and synonyms. Client side GUI (Microsoft Access) contains Visual Basic enhanced</w:t>
+      </w:r>
+      <w:r>
+        <w:t xml:space="preserve"> </w:t>
+      </w:r>
+      <w:r>
+        <w:t xml:space="preserve">live</w:t>
+      </w:r>
+      <w:r>
+        <w:t xml:space="preserve"> </w:t>
+      </w:r>
+      <w:r>
+        <w:t xml:space="preserve">“scoring”</w:t>
+      </w:r>
+      <w:r>
+        <w:t xml:space="preserve"> </w:t>
+      </w:r>
+      <w:r>
+        <w:t xml:space="preserve">and graphical reporting and trending.</w:t>
+      </w:r>
+    </w:p>
+    <w:p>
+      <w:pPr>
         <w:pStyle w:val="Compact"/>
-      </w:pPr>
-      <w:r>
-        <w:t xml:space="preserve">Designed, developed, and implemented a client-server</w:t>
-      </w:r>
-      <w:r>
-        <w:t xml:space="preserve"> </w:t>
-      </w:r>
-      <w:r>
-        <w:t xml:space="preserve">“</w:t>
-      </w:r>
-      <w:r>
-        <w:t xml:space="preserve">agent monitoring</w:t>
-      </w:r>
-      <w:r>
-        <w:t xml:space="preserve">”</w:t>
-      </w:r>
-      <w:r>
-        <w:t xml:space="preserve"> </w:t>
-      </w:r>
-      <w:r>
-        <w:t xml:space="preserve">data input and storage system. 17</w:t>
-      </w:r>
-      <w:r>
-        <w:t xml:space="preserve"> </w:t>
-      </w:r>
-      <w:r>
-        <w:t xml:space="preserve">table Informix database is accessed via ODBC by a staff of data entry employees (19 stations, 3 shifts). Server</w:t>
-      </w:r>
-      <w:r>
-        <w:t xml:space="preserve"> </w:t>
-      </w:r>
-      <w:r>
-        <w:t xml:space="preserve">side includes fully normalized and constrained data structures using complete referential integrity and a handful</w:t>
-      </w:r>
-      <w:r>
-        <w:t xml:space="preserve"> </w:t>
-      </w:r>
-      <w:r>
-        <w:t xml:space="preserve">of triggers, stored procedures and synonyms. Client side GUI (Microsoft Access) contains Visual Basic enhanced</w:t>
-      </w:r>
-      <w:r>
-        <w:t xml:space="preserve"> </w:t>
-      </w:r>
-      <w:r>
-        <w:t xml:space="preserve">live</w:t>
-      </w:r>
-      <w:r>
-        <w:t xml:space="preserve"> </w:t>
-      </w:r>
-      <w:r>
-        <w:t xml:space="preserve">“</w:t>
-      </w:r>
-      <w:r>
-        <w:t xml:space="preserve">scoring</w:t>
-      </w:r>
-      <w:r>
-        <w:t xml:space="preserve">”</w:t>
-      </w:r>
-      <w:r>
-        <w:t xml:space="preserve"> </w:t>
-      </w:r>
-      <w:r>
-        <w:t xml:space="preserve">and graphical reporting and trending.</w:t>
-      </w:r>
-    </w:p>
-    <w:p>
-      <w:pPr>
         <w:numPr>
           <w:ilvl w:val="0"/>
           <w:numId w:val="1004"/>
         </w:numPr>
-        <w:pStyle w:val="Compact"/>
       </w:pPr>
       <w:r>
         <w:t xml:space="preserve">Telecommunications coordinator responsibilities included the cost profiling, installation, management,</w:t>
@@ -1342,125 +1300,119 @@
     </w:p>
     <w:p>
       <w:pPr>
+        <w:pStyle w:val="Compact"/>
         <w:numPr>
           <w:ilvl w:val="0"/>
           <w:numId w:val="1005"/>
         </w:numPr>
+      </w:pPr>
+      <w:r>
+        <w:t xml:space="preserve">Founding partner in Internet-based computer components and home electronics distribution company with 25</w:t>
+      </w:r>
+      <w:r>
+        <w:t xml:space="preserve"> </w:t>
+      </w:r>
+      <w:r>
+        <w:t xml:space="preserve">employees.</w:t>
+      </w:r>
+    </w:p>
+    <w:p>
+      <w:pPr>
         <w:pStyle w:val="Compact"/>
-      </w:pPr>
-      <w:r>
-        <w:t xml:space="preserve">Founding partner in Internet-based computer components and home electronics distribution company with 25</w:t>
-      </w:r>
-      <w:r>
-        <w:t xml:space="preserve"> </w:t>
-      </w:r>
-      <w:r>
-        <w:t xml:space="preserve">employees.</w:t>
-      </w:r>
-    </w:p>
-    <w:p>
-      <w:pPr>
         <w:numPr>
           <w:ilvl w:val="0"/>
           <w:numId w:val="1005"/>
         </w:numPr>
+      </w:pPr>
+      <w:r>
+        <w:t xml:space="preserve">Lead programmer in from-scratch development of Internet-based auction-style sales system. Tools included</w:t>
+      </w:r>
+      <w:r>
+        <w:t xml:space="preserve"> </w:t>
+      </w:r>
+      <w:r>
+        <w:t xml:space="preserve">Microsoft SQL Server, Internet Information Server, and Active Server Pages (Visual Basic extension to IIS). The</w:t>
+      </w:r>
+      <w:r>
+        <w:t xml:space="preserve"> </w:t>
+      </w:r>
+      <w:r>
+        <w:t xml:space="preserve">system dynamically responded to over 1 million server</w:t>
+      </w:r>
+      <w:r>
+        <w:t xml:space="preserve"> </w:t>
+      </w:r>
+      <w:r>
+        <w:t xml:space="preserve">“hits”</w:t>
+      </w:r>
+      <w:r>
+        <w:t xml:space="preserve"> </w:t>
+      </w:r>
+      <w:r>
+        <w:t xml:space="preserve">each week from 10K+ customers from 94 countries.</w:t>
+      </w:r>
+      <w:r>
+        <w:t xml:space="preserve"> </w:t>
+      </w:r>
+      <w:r>
+        <w:t xml:space="preserve">The data set became the backbone of corporate data flow eventually controlling inventory, shipping, credit card</w:t>
+      </w:r>
+      <w:r>
+        <w:t xml:space="preserve"> </w:t>
+      </w:r>
+      <w:r>
+        <w:t xml:space="preserve">processing, and the majority of accounting systems.</w:t>
+      </w:r>
+    </w:p>
+    <w:p>
+      <w:pPr>
         <w:pStyle w:val="Compact"/>
-      </w:pPr>
-      <w:r>
-        <w:t xml:space="preserve">Lead programmer in from-scratch development of Internet-based auction-style sales system. Tools included</w:t>
-      </w:r>
-      <w:r>
-        <w:t xml:space="preserve"> </w:t>
-      </w:r>
-      <w:r>
-        <w:t xml:space="preserve">Microsoft SQL Server, Internet Information Server, and Active Server Pages (Visual Basic extension to IIS). The</w:t>
-      </w:r>
-      <w:r>
-        <w:t xml:space="preserve"> </w:t>
-      </w:r>
-      <w:r>
-        <w:t xml:space="preserve">system dynamically responded to over 1 million server</w:t>
-      </w:r>
-      <w:r>
-        <w:t xml:space="preserve"> </w:t>
-      </w:r>
-      <w:r>
-        <w:t xml:space="preserve">“</w:t>
-      </w:r>
-      <w:r>
-        <w:t xml:space="preserve">hits</w:t>
-      </w:r>
-      <w:r>
-        <w:t xml:space="preserve">”</w:t>
-      </w:r>
-      <w:r>
-        <w:t xml:space="preserve"> </w:t>
-      </w:r>
-      <w:r>
-        <w:t xml:space="preserve">each week from 10K+ customers from 94 countries.</w:t>
-      </w:r>
-      <w:r>
-        <w:t xml:space="preserve"> </w:t>
-      </w:r>
-      <w:r>
-        <w:t xml:space="preserve">The data set became the backbone of corporate data flow eventually controlling inventory, shipping, credit card</w:t>
-      </w:r>
-      <w:r>
-        <w:t xml:space="preserve"> </w:t>
-      </w:r>
-      <w:r>
-        <w:t xml:space="preserve">processing, and the majority of accounting systems.</w:t>
-      </w:r>
-    </w:p>
-    <w:p>
-      <w:pPr>
         <w:numPr>
           <w:ilvl w:val="0"/>
           <w:numId w:val="1005"/>
         </w:numPr>
+      </w:pPr>
+      <w:r>
+        <w:t xml:space="preserve">Authored core corporate documents including business plan and operations manual.</w:t>
+      </w:r>
+    </w:p>
+    <w:p>
+      <w:pPr>
         <w:pStyle w:val="Compact"/>
-      </w:pPr>
-      <w:r>
-        <w:t xml:space="preserve">Authored core corporate documents including business plan and operations manual.</w:t>
-      </w:r>
-    </w:p>
-    <w:p>
-      <w:pPr>
         <w:numPr>
           <w:ilvl w:val="0"/>
           <w:numId w:val="1005"/>
         </w:numPr>
+      </w:pPr>
+      <w:r>
+        <w:t xml:space="preserve">Organized and conducted managerial and (occasionally) departmental meetings.</w:t>
+      </w:r>
+    </w:p>
+    <w:p>
+      <w:pPr>
         <w:pStyle w:val="Compact"/>
-      </w:pPr>
-      <w:r>
-        <w:t xml:space="preserve">Organized and conducted managerial and (occasionally) departmental meetings.</w:t>
-      </w:r>
-    </w:p>
-    <w:p>
-      <w:pPr>
         <w:numPr>
           <w:ilvl w:val="0"/>
           <w:numId w:val="1005"/>
         </w:numPr>
+      </w:pPr>
+      <w:r>
+        <w:t xml:space="preserve">Performed all advertising and public relations duties including newspaper, trade publication, magazine, radio,</w:t>
+      </w:r>
+      <w:r>
+        <w:t xml:space="preserve"> </w:t>
+      </w:r>
+      <w:r>
+        <w:t xml:space="preserve">and television interviews. Wrote press releases and promotional materials for such purposes.</w:t>
+      </w:r>
+    </w:p>
+    <w:p>
+      <w:pPr>
         <w:pStyle w:val="Compact"/>
-      </w:pPr>
-      <w:r>
-        <w:t xml:space="preserve">Performed all advertising and public relations duties including newspaper, trade publication, magazine, radio,</w:t>
-      </w:r>
-      <w:r>
-        <w:t xml:space="preserve"> </w:t>
-      </w:r>
-      <w:r>
-        <w:t xml:space="preserve">and television interviews. Wrote press releases and promotional materials for such purposes.</w:t>
-      </w:r>
-    </w:p>
-    <w:p>
-      <w:pPr>
         <w:numPr>
           <w:ilvl w:val="0"/>
           <w:numId w:val="1005"/>
         </w:numPr>
-        <w:pStyle w:val="Compact"/>
       </w:pPr>
       <w:r>
         <w:t xml:space="preserve">Wrote and presented</w:t>
@@ -1469,13 +1421,7 @@
         <w:t xml:space="preserve"> </w:t>
       </w:r>
       <w:r>
-        <w:t xml:space="preserve">“</w:t>
-      </w:r>
-      <w:r>
-        <w:t xml:space="preserve">Successful Internet Commerce - One Flourishing Model</w:t>
-      </w:r>
-      <w:r>
-        <w:t xml:space="preserve">”</w:t>
+        <w:t xml:space="preserve">“Successful Internet Commerce - One Flourishing Model”</w:t>
       </w:r>
       <w:r>
         <w:t xml:space="preserve"> </w:t>
@@ -1502,41 +1448,41 @@
     </w:p>
     <w:p>
       <w:pPr>
+        <w:pStyle w:val="Compact"/>
         <w:numPr>
           <w:ilvl w:val="0"/>
           <w:numId w:val="1006"/>
         </w:numPr>
+      </w:pPr>
+      <w:r>
+        <w:t xml:space="preserve">Designed, implemented, and managed Perl-based CGI web site allowing customers to access inventory</w:t>
+      </w:r>
+      <w:r>
+        <w:t xml:space="preserve"> </w:t>
+      </w:r>
+      <w:r>
+        <w:t xml:space="preserve">information and place orders via the Internet.</w:t>
+      </w:r>
+    </w:p>
+    <w:p>
+      <w:pPr>
         <w:pStyle w:val="Compact"/>
-      </w:pPr>
-      <w:r>
-        <w:t xml:space="preserve">Designed, implemented, and managed Perl-based CGI web site allowing customers to access inventory</w:t>
-      </w:r>
-      <w:r>
-        <w:t xml:space="preserve"> </w:t>
-      </w:r>
-      <w:r>
-        <w:t xml:space="preserve">information and place orders via the Internet.</w:t>
-      </w:r>
-    </w:p>
-    <w:p>
-      <w:pPr>
         <w:numPr>
           <w:ilvl w:val="0"/>
           <w:numId w:val="1006"/>
         </w:numPr>
+      </w:pPr>
+      <w:r>
+        <w:t xml:space="preserve">Managed and monitored voice and data circuits via drop-and-insert channel bank (2 T1s), including mission critical repair scenarios.</w:t>
+      </w:r>
+    </w:p>
+    <w:p>
+      <w:pPr>
         <w:pStyle w:val="Compact"/>
-      </w:pPr>
-      <w:r>
-        <w:t xml:space="preserve">Managed and monitored voice and data circuits via drop-and-insert channel bank (2 T1s), including mission critical repair scenarios.</w:t>
-      </w:r>
-    </w:p>
-    <w:p>
-      <w:pPr>
         <w:numPr>
           <w:ilvl w:val="0"/>
           <w:numId w:val="1006"/>
         </w:numPr>
-        <w:pStyle w:val="Compact"/>
       </w:pPr>
       <w:r>
         <w:t xml:space="preserve">Performed Unix system administrator duties (x86 BSDi).</w:t>
@@ -1613,13 +1559,7 @@
         <w:t xml:space="preserve"> </w:t>
       </w:r>
       <w:r>
-        <w:t xml:space="preserve">“</w:t>
-      </w:r>
-      <w:r>
-        <w:t xml:space="preserve">blitz</w:t>
-      </w:r>
-      <w:r>
-        <w:t xml:space="preserve">”</w:t>
+        <w:t xml:space="preserve">“blitz”</w:t>
       </w:r>
       <w:r>
         <w:t xml:space="preserve"> </w:t>
@@ -1667,7 +1607,11 @@
     <w:bookmarkEnd w:id="34"/>
     <w:bookmarkEnd w:id="35"/>
     <w:bookmarkEnd w:id="36"/>
-    <w:sectPr/>
+    <w:sectPr>
+      <w:footnotePr>
+        <w:numRestart w:val="eachSect"/>
+      </w:footnotePr>
+    </w:sectPr>
   </w:body>
 </w:document>
 </file>
@@ -1698,14 +1642,14 @@
 <file path=word/numbering.xml><?xml version="1.0" encoding="utf-8"?>
 <w:numbering xmlns:w="http://schemas.openxmlformats.org/wordprocessingml/2006/main">
   <w:abstractNum w:abstractNumId="990">
-    <w:nsid w:val="A990"/>
+    <w:nsid w:val="0000A990"/>
     <w:multiLevelType w:val="multilevel"/>
     <w:lvl w:ilvl="0">
       <w:numFmt w:val="bullet"/>
       <w:lvlText w:val=" "/>
       <w:lvlJc w:val="left"/>
       <w:pPr>
-        <w:ind w:left="720" w:hanging="480"/>
+        <w:ind w:left="720" w:hanging="360"/>
       </w:pPr>
     </w:lvl>
     <w:lvl w:ilvl="1">
@@ -1713,7 +1657,7 @@
       <w:lvlText w:val=" "/>
       <w:lvlJc w:val="left"/>
       <w:pPr>
-        <w:ind w:left="1440" w:hanging="480"/>
+        <w:ind w:left="1440" w:hanging="360"/>
       </w:pPr>
     </w:lvl>
     <w:lvl w:ilvl="2">
@@ -1721,7 +1665,7 @@
       <w:lvlText w:val=" "/>
       <w:lvlJc w:val="left"/>
       <w:pPr>
-        <w:ind w:left="2160" w:hanging="480"/>
+        <w:ind w:left="2160" w:hanging="360"/>
       </w:pPr>
     </w:lvl>
     <w:lvl w:ilvl="3">
@@ -1729,7 +1673,7 @@
       <w:lvlText w:val=" "/>
       <w:lvlJc w:val="left"/>
       <w:pPr>
-        <w:ind w:left="2880" w:hanging="480"/>
+        <w:ind w:left="2880" w:hanging="360"/>
       </w:pPr>
     </w:lvl>
     <w:lvl w:ilvl="4">
@@ -1737,7 +1681,7 @@
       <w:lvlText w:val=" "/>
       <w:lvlJc w:val="left"/>
       <w:pPr>
-        <w:ind w:left="3600" w:hanging="480"/>
+        <w:ind w:left="3600" w:hanging="360"/>
       </w:pPr>
     </w:lvl>
     <w:lvl w:ilvl="5">
@@ -1745,7 +1689,7 @@
       <w:lvlText w:val=" "/>
       <w:lvlJc w:val="left"/>
       <w:pPr>
-        <w:ind w:left="4320" w:hanging="480"/>
+        <w:ind w:left="4320" w:hanging="360"/>
       </w:pPr>
     </w:lvl>
     <w:lvl w:ilvl="6">
@@ -1753,7 +1697,7 @@
       <w:lvlText w:val=" "/>
       <w:lvlJc w:val="left"/>
       <w:pPr>
-        <w:ind w:left="5040" w:hanging="480"/>
+        <w:ind w:left="5040" w:hanging="360"/>
       </w:pPr>
     </w:lvl>
     <w:lvl w:ilvl="7">
@@ -1761,7 +1705,7 @@
       <w:lvlText w:val=" "/>
       <w:lvlJc w:val="left"/>
       <w:pPr>
-        <w:ind w:left="5760" w:hanging="480"/>
+        <w:ind w:left="5760" w:hanging="360"/>
       </w:pPr>
     </w:lvl>
     <w:lvl w:ilvl="8">
@@ -1769,84 +1713,111 @@
       <w:lvlText w:val=" "/>
       <w:lvlJc w:val="left"/>
       <w:pPr>
-        <w:ind w:left="6480" w:hanging="480"/>
+        <w:ind w:left="6480" w:hanging="360"/>
       </w:pPr>
     </w:lvl>
   </w:abstractNum>
   <w:abstractNum w:abstractNumId="991">
-    <w:nsid w:val="A991"/>
+    <w:nsid w:val="0000A991"/>
     <w:multiLevelType w:val="multilevel"/>
     <w:lvl w:ilvl="0">
       <w:numFmt w:val="bullet"/>
-      <w:lvlText w:val="•"/>
+      <w:lvlText w:val=""/>
       <w:lvlJc w:val="left"/>
       <w:pPr>
-        <w:ind w:left="720" w:hanging="480"/>
-      </w:pPr>
+        <w:ind w:left="720" w:hanging="360"/>
+      </w:pPr>
+      <w:rPr>
+        <w:rFonts w:ascii="Symbol" w:hAnsi="Symbol" w:cs="Symbol" w:hint="default"/>
+      </w:rPr>
     </w:lvl>
     <w:lvl w:ilvl="1">
       <w:numFmt w:val="bullet"/>
-      <w:lvlText w:val="–"/>
+      <w:lvlText w:val="o"/>
       <w:lvlJc w:val="left"/>
       <w:pPr>
-        <w:ind w:left="1440" w:hanging="480"/>
-      </w:pPr>
+        <w:ind w:left="1440" w:hanging="360"/>
+      </w:pPr>
+      <w:rPr>
+        <w:rFonts w:ascii="Courier New" w:hAnsi="Courier New" w:cs="Courier New" w:hint="default"/>
+      </w:rPr>
     </w:lvl>
     <w:lvl w:ilvl="2">
       <w:numFmt w:val="bullet"/>
-      <w:lvlText w:val="•"/>
+      <w:lvlText w:val=""/>
       <w:lvlJc w:val="left"/>
       <w:pPr>
-        <w:ind w:left="2160" w:hanging="480"/>
-      </w:pPr>
+        <w:ind w:left="2160" w:hanging="360"/>
+      </w:pPr>
+      <w:rPr>
+        <w:rFonts w:ascii="Wingdings" w:hAnsi="Wingdings" w:cs="Wingdings" w:hint="default"/>
+      </w:rPr>
     </w:lvl>
     <w:lvl w:ilvl="3">
       <w:numFmt w:val="bullet"/>
-      <w:lvlText w:val="–"/>
+      <w:lvlText w:val=""/>
       <w:lvlJc w:val="left"/>
       <w:pPr>
-        <w:ind w:left="2880" w:hanging="480"/>
-      </w:pPr>
+        <w:ind w:left="2880" w:hanging="360"/>
+      </w:pPr>
+      <w:rPr>
+        <w:rFonts w:ascii="Symbol" w:hAnsi="Symbol" w:cs="Symbol" w:hint="default"/>
+      </w:rPr>
     </w:lvl>
     <w:lvl w:ilvl="4">
       <w:numFmt w:val="bullet"/>
-      <w:lvlText w:val="•"/>
+      <w:lvlText w:val="o"/>
       <w:lvlJc w:val="left"/>
       <w:pPr>
-        <w:ind w:left="3600" w:hanging="480"/>
-      </w:pPr>
+        <w:ind w:left="3600" w:hanging="360"/>
+      </w:pPr>
+      <w:rPr>
+        <w:rFonts w:ascii="Courier New" w:hAnsi="Courier New" w:cs="Courier New" w:hint="default"/>
+      </w:rPr>
     </w:lvl>
     <w:lvl w:ilvl="5">
       <w:numFmt w:val="bullet"/>
-      <w:lvlText w:val="–"/>
+      <w:lvlText w:val=""/>
       <w:lvlJc w:val="left"/>
       <w:pPr>
-        <w:ind w:left="4320" w:hanging="480"/>
-      </w:pPr>
+        <w:ind w:left="4320" w:hanging="360"/>
+      </w:pPr>
+      <w:rPr>
+        <w:rFonts w:ascii="Wingdings" w:hAnsi="Wingdings" w:cs="Wingdings" w:hint="default"/>
+      </w:rPr>
     </w:lvl>
     <w:lvl w:ilvl="6">
       <w:numFmt w:val="bullet"/>
-      <w:lvlText w:val="•"/>
+      <w:lvlText w:val=""/>
       <w:lvlJc w:val="left"/>
       <w:pPr>
-        <w:ind w:left="5040" w:hanging="480"/>
-      </w:pPr>
+        <w:ind w:left="5040" w:hanging="360"/>
+      </w:pPr>
+      <w:rPr>
+        <w:rFonts w:ascii="Symbol" w:hAnsi="Symbol" w:cs="Symbol" w:hint="default"/>
+      </w:rPr>
     </w:lvl>
     <w:lvl w:ilvl="7">
       <w:numFmt w:val="bullet"/>
-      <w:lvlText w:val="–"/>
+      <w:lvlText w:val="o"/>
       <w:lvlJc w:val="left"/>
       <w:pPr>
-        <w:ind w:left="5760" w:hanging="480"/>
-      </w:pPr>
+        <w:ind w:left="5760" w:hanging="360"/>
+      </w:pPr>
+      <w:rPr>
+        <w:rFonts w:ascii="Courier New" w:hAnsi="Courier New" w:cs="Courier New" w:hint="default"/>
+      </w:rPr>
     </w:lvl>
     <w:lvl w:ilvl="8">
       <w:numFmt w:val="bullet"/>
-      <w:lvlText w:val="•"/>
+      <w:lvlText w:val=""/>
       <w:lvlJc w:val="left"/>
       <w:pPr>
-        <w:ind w:left="6480" w:hanging="480"/>
-      </w:pPr>
+        <w:ind w:left="6480" w:hanging="360"/>
+      </w:pPr>
+      <w:rPr>
+        <w:rFonts w:ascii="Wingdings" w:hAnsi="Wingdings" w:cs="Wingdings" w:hint="default"/>
+      </w:rPr>
     </w:lvl>
   </w:abstractNum>
   <w:num w:numId="1000">
@@ -1899,10 +1870,10 @@
     <w:name w:val="Body Text"/>
     <w:basedOn w:val="Normal"/>
     <w:link w:val="BodyTextChar"/>
+    <w:qFormat/>
     <w:pPr>
       <w:spacing w:after="180" w:before="180"/>
     </w:pPr>
-    <w:qFormat/>
   </w:style>
   <w:style w:customStyle="1" w:styleId="FirstParagraph" w:type="paragraph">
     <w:name w:val="First Paragraph"/>
@@ -1922,57 +1893,94 @@
     <w:name w:val="Title"/>
     <w:basedOn w:val="Normal"/>
     <w:next w:val="BodyText"/>
+    <w:link w:val="TitleChar"/>
+    <w:uiPriority w:val="10"/>
     <w:qFormat/>
+    <w:rsid w:val="00A10FD9"/>
     <w:pPr>
-      <w:keepNext/>
-      <w:keepLines/>
-      <w:spacing w:after="240" w:before="480"/>
+      <w:spacing w:after="80" w:line="240" w:lineRule="auto"/>
+      <w:contextualSpacing/>
       <w:jc w:val="center"/>
     </w:pPr>
     <w:rPr>
       <w:rFonts w:asciiTheme="majorHAnsi" w:cstheme="majorBidi" w:eastAsiaTheme="majorEastAsia" w:hAnsiTheme="majorHAnsi"/>
-      <w:b/>
-      <w:bCs/>
-      <w:color w:themeColor="accent1" w:themeShade="B5" w:val="345A8A"/>
-      <w:sz w:val="36"/>
-      <w:szCs w:val="36"/>
+      <w:sz w:val="56"/>
+      <w:szCs w:val="56"/>
+    </w:rPr>
+  </w:style>
+  <w:style w:customStyle="1" w:styleId="TitleChar" w:type="character">
+    <w:name w:val="Title Char"/>
+    <w:basedOn w:val="DefaultParagraphFont"/>
+    <w:link w:val="Title"/>
+    <w:uiPriority w:val="10"/>
+    <w:rsid w:val="00A10FD9"/>
+    <w:rPr>
+      <w:rFonts w:asciiTheme="majorHAnsi" w:cstheme="majorBidi" w:eastAsiaTheme="majorEastAsia" w:hAnsiTheme="majorHAnsi"/>
+      <w:sz w:val="56"/>
+      <w:szCs w:val="56"/>
     </w:rPr>
   </w:style>
   <w:style w:styleId="Subtitle" w:type="paragraph">
     <w:name w:val="Subtitle"/>
+    <w:basedOn w:val="Title"/>
+    <w:next w:val="BodyText"/>
+    <w:link w:val="SubtitleChar"/>
+    <w:uiPriority w:val="11"/>
+    <w:qFormat/>
+    <w:rsid w:val="00A10FD9"/>
+    <w:pPr>
+      <w:numPr>
+        <w:ilvl w:val="1"/>
+      </w:numPr>
+    </w:pPr>
+    <w:rPr>
+      <w:rFonts w:cstheme="majorBidi" w:eastAsiaTheme="majorEastAsia"/>
+      <w:spacing w:val="15"/>
+      <w:sz w:val="28"/>
+      <w:szCs w:val="28"/>
+    </w:rPr>
+  </w:style>
+  <w:style w:customStyle="1" w:styleId="SubtitleChar" w:type="character">
+    <w:name w:val="Subtitle Char"/>
+    <w:basedOn w:val="DefaultParagraphFont"/>
+    <w:link w:val="Subtitle"/>
+    <w:uiPriority w:val="11"/>
+    <w:rsid w:val="00A10FD9"/>
+    <w:rPr>
+      <w:rFonts w:cstheme="majorBidi" w:eastAsiaTheme="majorEastAsia"/>
+      <w:color w:themeColor="text1" w:themeTint="A6" w:val="595959"/>
+      <w:spacing w:val="15"/>
+      <w:sz w:val="28"/>
+      <w:szCs w:val="28"/>
+    </w:rPr>
+  </w:style>
+  <w:style w:customStyle="1" w:styleId="Author" w:type="paragraph">
+    <w:name w:val="Author"/>
     <w:basedOn w:val="Title"/>
     <w:next w:val="BodyText"/>
     <w:qFormat/>
     <w:pPr>
       <w:keepNext/>
       <w:keepLines/>
-      <w:spacing w:after="240" w:before="240"/>
-      <w:jc w:val="center"/>
     </w:pPr>
     <w:rPr>
-      <w:sz w:val="30"/>
-      <w:szCs w:val="30"/>
-    </w:rPr>
-  </w:style>
-  <w:style w:customStyle="1" w:styleId="Author" w:type="paragraph">
-    <w:name w:val="Author"/>
+      <w:sz w:val="24"/>
+      <w:szCs w:val="24"/>
+    </w:rPr>
+  </w:style>
+  <w:style w:styleId="Date" w:type="paragraph">
+    <w:name w:val="Date"/>
+    <w:basedOn w:val="Title"/>
     <w:next w:val="BodyText"/>
     <w:qFormat/>
     <w:pPr>
       <w:keepNext/>
       <w:keepLines/>
-      <w:jc w:val="center"/>
     </w:pPr>
-  </w:style>
-  <w:style w:styleId="Date" w:type="paragraph">
-    <w:name w:val="Date"/>
-    <w:next w:val="BodyText"/>
-    <w:qFormat/>
-    <w:pPr>
-      <w:keepNext/>
-      <w:keepLines/>
-      <w:jc w:val="center"/>
-    </w:pPr>
+    <w:rPr>
+      <w:sz w:val="24"/>
+      <w:szCs w:val="24"/>
+    </w:rPr>
   </w:style>
   <w:style w:customStyle="1" w:styleId="AbstractTitle" w:type="paragraph">
     <w:name w:val="Abstract Title"/>
@@ -1982,15 +1990,13 @@
     <w:pPr>
       <w:keepNext/>
       <w:keepLines/>
+      <w:spacing w:after="0" w:before="300"/>
       <w:jc w:val="center"/>
-      <w:spacing w:after="0" w:before="300"/>
     </w:pPr>
     <w:rPr>
+      <w:b/>
       <w:sz w:val="20"/>
       <w:szCs w:val="20"/>
-      <w:b/>
-      <w:color w:val="345A8A"/>
-      &gt;
     </w:rPr>
   </w:style>
   <w:style w:customStyle="1" w:styleId="Abstract" w:type="paragraph">
@@ -2017,191 +2023,321 @@
     <w:rPr/>
   </w:style>
   <w:style w:styleId="Heading1" w:type="paragraph">
-    <w:name w:val="Heading 1"/>
+    <w:name w:val="heading 1"/>
     <w:basedOn w:val="Normal"/>
     <w:next w:val="BodyText"/>
+    <w:link w:val="Heading1Char"/>
     <w:uiPriority w:val="9"/>
     <w:qFormat/>
+    <w:rsid w:val="00A10FD9"/>
     <w:pPr>
       <w:keepNext/>
       <w:keepLines/>
-      <w:spacing w:after="0" w:before="480"/>
+      <w:spacing w:after="80" w:before="360"/>
       <w:outlineLvl w:val="0"/>
     </w:pPr>
     <w:rPr>
       <w:rFonts w:asciiTheme="majorHAnsi" w:cstheme="majorBidi" w:eastAsiaTheme="majorEastAsia" w:hAnsiTheme="majorHAnsi"/>
-      <w:b/>
-      <w:bCs/>
-      <w:color w:themeColor="accent1" w:val="4F81BD"/>
-      <w:sz w:val="32"/>
-      <w:szCs w:val="32"/>
+      <w:color w:themeColor="accent1" w:themeShade="BF" w:val="0F4761"/>
+      <w:sz w:val="40"/>
+      <w:szCs w:val="40"/>
     </w:rPr>
   </w:style>
   <w:style w:styleId="Heading2" w:type="paragraph">
-    <w:name w:val="Heading 2"/>
+    <w:name w:val="heading 2"/>
     <w:basedOn w:val="Normal"/>
     <w:next w:val="BodyText"/>
+    <w:link w:val="Heading2Char"/>
     <w:uiPriority w:val="9"/>
+    <w:semiHidden/>
     <w:unhideWhenUsed/>
     <w:qFormat/>
+    <w:rsid w:val="00A10FD9"/>
     <w:pPr>
       <w:keepNext/>
       <w:keepLines/>
-      <w:spacing w:after="0" w:before="200"/>
+      <w:spacing w:after="80" w:before="160"/>
       <w:outlineLvl w:val="1"/>
     </w:pPr>
     <w:rPr>
       <w:rFonts w:asciiTheme="majorHAnsi" w:cstheme="majorBidi" w:eastAsiaTheme="majorEastAsia" w:hAnsiTheme="majorHAnsi"/>
-      <w:b/>
-      <w:bCs/>
-      <w:color w:themeColor="accent1" w:val="4F81BD"/>
-      <w:sz w:val="28"/>
-      <w:szCs w:val="28"/>
+      <w:color w:themeColor="accent1" w:themeShade="BF" w:val="0F4761"/>
+      <w:sz w:val="32"/>
+      <w:szCs w:val="32"/>
     </w:rPr>
   </w:style>
   <w:style w:styleId="Heading3" w:type="paragraph">
-    <w:name w:val="Heading 3"/>
+    <w:name w:val="heading 3"/>
     <w:basedOn w:val="Normal"/>
     <w:next w:val="BodyText"/>
+    <w:link w:val="Heading3Char"/>
     <w:uiPriority w:val="9"/>
+    <w:semiHidden/>
     <w:unhideWhenUsed/>
     <w:qFormat/>
+    <w:rsid w:val="00A10FD9"/>
     <w:pPr>
       <w:keepNext/>
       <w:keepLines/>
-      <w:spacing w:after="0" w:before="200"/>
+      <w:spacing w:after="80" w:before="160"/>
       <w:outlineLvl w:val="2"/>
     </w:pPr>
     <w:rPr>
-      <w:rFonts w:asciiTheme="majorHAnsi" w:cstheme="majorBidi" w:eastAsiaTheme="majorEastAsia" w:hAnsiTheme="majorHAnsi"/>
-      <w:b/>
-      <w:bCs/>
-      <w:color w:themeColor="accent1" w:val="4F81BD"/>
-      <w:sz w:val="24"/>
-      <w:szCs w:val="24"/>
+      <w:rFonts w:cstheme="majorBidi" w:eastAsiaTheme="majorEastAsia"/>
+      <w:color w:themeColor="accent1" w:themeShade="BF" w:val="0F4761"/>
+      <w:sz w:val="28"/>
+      <w:szCs w:val="28"/>
     </w:rPr>
   </w:style>
   <w:style w:styleId="Heading4" w:type="paragraph">
-    <w:name w:val="Heading 4"/>
+    <w:name w:val="heading 4"/>
     <w:basedOn w:val="Normal"/>
     <w:next w:val="BodyText"/>
+    <w:link w:val="Heading4Char"/>
     <w:uiPriority w:val="9"/>
+    <w:semiHidden/>
     <w:unhideWhenUsed/>
     <w:qFormat/>
+    <w:rsid w:val="00A10FD9"/>
     <w:pPr>
       <w:keepNext/>
       <w:keepLines/>
-      <w:spacing w:after="0" w:before="200"/>
+      <w:spacing w:after="40" w:before="80"/>
       <w:outlineLvl w:val="3"/>
     </w:pPr>
     <w:rPr>
-      <w:rFonts w:asciiTheme="majorHAnsi" w:cstheme="majorBidi" w:eastAsiaTheme="majorEastAsia" w:hAnsiTheme="majorHAnsi"/>
+      <w:rFonts w:cstheme="majorBidi" w:eastAsiaTheme="majorEastAsia"/>
       <w:i/>
-      <w:bCs/>
-      <w:color w:themeColor="accent1" w:val="4F81BD"/>
-      <w:sz w:val="24"/>
-      <w:szCs w:val="24"/>
+      <w:iCs/>
+      <w:color w:themeColor="accent1" w:themeShade="BF" w:val="0F4761"/>
     </w:rPr>
   </w:style>
   <w:style w:styleId="Heading5" w:type="paragraph">
-    <w:name w:val="Heading 5"/>
+    <w:name w:val="heading 5"/>
     <w:basedOn w:val="Normal"/>
     <w:next w:val="BodyText"/>
+    <w:link w:val="Heading5Char"/>
     <w:uiPriority w:val="9"/>
+    <w:semiHidden/>
     <w:unhideWhenUsed/>
     <w:qFormat/>
+    <w:rsid w:val="00A10FD9"/>
     <w:pPr>
       <w:keepNext/>
       <w:keepLines/>
-      <w:spacing w:after="0" w:before="200"/>
+      <w:spacing w:after="40" w:before="80"/>
       <w:outlineLvl w:val="4"/>
     </w:pPr>
     <w:rPr>
-      <w:rFonts w:asciiTheme="majorHAnsi" w:cstheme="majorBidi" w:eastAsiaTheme="majorEastAsia" w:hAnsiTheme="majorHAnsi"/>
-      <w:iCs/>
-      <w:color w:themeColor="accent1" w:val="4F81BD"/>
-      <w:sz w:val="24"/>
-      <w:szCs w:val="24"/>
+      <w:rFonts w:cstheme="majorBidi" w:eastAsiaTheme="majorEastAsia"/>
+      <w:color w:themeColor="accent1" w:themeShade="BF" w:val="0F4761"/>
     </w:rPr>
   </w:style>
   <w:style w:styleId="Heading6" w:type="paragraph">
-    <w:name w:val="Heading 6"/>
+    <w:name w:val="heading 6"/>
     <w:basedOn w:val="Normal"/>
     <w:next w:val="BodyText"/>
+    <w:link w:val="Heading6Char"/>
     <w:uiPriority w:val="9"/>
+    <w:semiHidden/>
     <w:unhideWhenUsed/>
     <w:qFormat/>
+    <w:rsid w:val="00A10FD9"/>
     <w:pPr>
       <w:keepNext/>
       <w:keepLines/>
-      <w:spacing w:after="0" w:before="200"/>
+      <w:spacing w:after="0" w:before="40"/>
       <w:outlineLvl w:val="5"/>
     </w:pPr>
     <w:rPr>
-      <w:rFonts w:asciiTheme="majorHAnsi" w:cstheme="majorBidi" w:eastAsiaTheme="majorEastAsia" w:hAnsiTheme="majorHAnsi"/>
-      <w:color w:themeColor="accent1" w:val="4F81BD"/>
-      <w:sz w:val="24"/>
-      <w:szCs w:val="24"/>
+      <w:rFonts w:cstheme="majorBidi" w:eastAsiaTheme="majorEastAsia"/>
+      <w:i/>
+      <w:iCs/>
+      <w:color w:themeColor="text1" w:themeTint="A6" w:val="595959"/>
     </w:rPr>
   </w:style>
   <w:style w:styleId="Heading7" w:type="paragraph">
-    <w:name w:val="Heading 7"/>
+    <w:name w:val="heading 7"/>
     <w:basedOn w:val="Normal"/>
     <w:next w:val="BodyText"/>
+    <w:link w:val="Heading7Char"/>
     <w:uiPriority w:val="9"/>
+    <w:semiHidden/>
     <w:unhideWhenUsed/>
     <w:qFormat/>
+    <w:rsid w:val="00A10FD9"/>
     <w:pPr>
       <w:keepNext/>
       <w:keepLines/>
-      <w:spacing w:after="0" w:before="200"/>
+      <w:spacing w:after="0" w:before="40"/>
       <w:outlineLvl w:val="6"/>
     </w:pPr>
     <w:rPr>
-      <w:rFonts w:asciiTheme="majorHAnsi" w:cstheme="majorBidi" w:eastAsiaTheme="majorEastAsia" w:hAnsiTheme="majorHAnsi"/>
-      <w:color w:themeColor="accent1" w:val="4F81BD"/>
-      <w:sz w:val="24"/>
-      <w:szCs w:val="24"/>
+      <w:rFonts w:cstheme="majorBidi" w:eastAsiaTheme="majorEastAsia"/>
+      <w:color w:themeColor="text1" w:themeTint="A6" w:val="595959"/>
     </w:rPr>
   </w:style>
   <w:style w:styleId="Heading8" w:type="paragraph">
-    <w:name w:val="Heading 8"/>
+    <w:name w:val="heading 8"/>
     <w:basedOn w:val="Normal"/>
     <w:next w:val="BodyText"/>
+    <w:link w:val="Heading8Char"/>
     <w:uiPriority w:val="9"/>
+    <w:semiHidden/>
     <w:unhideWhenUsed/>
     <w:qFormat/>
+    <w:rsid w:val="00A10FD9"/>
     <w:pPr>
       <w:keepNext/>
       <w:keepLines/>
-      <w:spacing w:after="0" w:before="200"/>
+      <w:spacing w:after="0"/>
       <w:outlineLvl w:val="7"/>
     </w:pPr>
     <w:rPr>
-      <w:rFonts w:asciiTheme="majorHAnsi" w:cstheme="majorBidi" w:eastAsiaTheme="majorEastAsia" w:hAnsiTheme="majorHAnsi"/>
-      <w:color w:themeColor="accent1" w:val="4F81BD"/>
-      <w:sz w:val="24"/>
-      <w:szCs w:val="24"/>
+      <w:rFonts w:cstheme="majorBidi" w:eastAsiaTheme="majorEastAsia"/>
+      <w:i/>
+      <w:iCs/>
+      <w:color w:themeColor="text1" w:themeTint="D8" w:val="272727"/>
     </w:rPr>
   </w:style>
   <w:style w:styleId="Heading9" w:type="paragraph">
-    <w:name w:val="Heading 9"/>
+    <w:name w:val="heading 9"/>
     <w:basedOn w:val="Normal"/>
     <w:next w:val="BodyText"/>
+    <w:link w:val="Heading9Char"/>
     <w:uiPriority w:val="9"/>
+    <w:semiHidden/>
     <w:unhideWhenUsed/>
     <w:qFormat/>
+    <w:rsid w:val="00A10FD9"/>
     <w:pPr>
       <w:keepNext/>
       <w:keepLines/>
-      <w:spacing w:after="0" w:before="200"/>
+      <w:spacing w:after="0"/>
       <w:outlineLvl w:val="8"/>
     </w:pPr>
     <w:rPr>
+      <w:rFonts w:cstheme="majorBidi" w:eastAsiaTheme="majorEastAsia"/>
+      <w:color w:themeColor="text1" w:themeTint="D8" w:val="272727"/>
+    </w:rPr>
+  </w:style>
+  <w:style w:customStyle="1" w:styleId="Heading1Char" w:type="character">
+    <w:name w:val="Heading 1 Char"/>
+    <w:basedOn w:val="DefaultParagraphFont"/>
+    <w:link w:val="Heading1"/>
+    <w:uiPriority w:val="9"/>
+    <w:rsid w:val="00A10FD9"/>
+    <w:rPr>
       <w:rFonts w:asciiTheme="majorHAnsi" w:cstheme="majorBidi" w:eastAsiaTheme="majorEastAsia" w:hAnsiTheme="majorHAnsi"/>
-      <w:color w:themeColor="accent1" w:val="4F81BD"/>
-      <w:sz w:val="24"/>
-      <w:szCs w:val="24"/>
+      <w:color w:themeColor="accent1" w:themeShade="BF" w:val="0F4761"/>
+      <w:sz w:val="40"/>
+      <w:szCs w:val="40"/>
+    </w:rPr>
+  </w:style>
+  <w:style w:customStyle="1" w:styleId="Heading2Char" w:type="character">
+    <w:name w:val="Heading 2 Char"/>
+    <w:basedOn w:val="DefaultParagraphFont"/>
+    <w:link w:val="Heading2"/>
+    <w:uiPriority w:val="9"/>
+    <w:semiHidden/>
+    <w:rsid w:val="00A10FD9"/>
+    <w:rPr>
+      <w:rFonts w:asciiTheme="majorHAnsi" w:cstheme="majorBidi" w:eastAsiaTheme="majorEastAsia" w:hAnsiTheme="majorHAnsi"/>
+      <w:color w:themeColor="accent1" w:themeShade="BF" w:val="0F4761"/>
+      <w:sz w:val="32"/>
+      <w:szCs w:val="32"/>
+    </w:rPr>
+  </w:style>
+  <w:style w:customStyle="1" w:styleId="Heading3Char" w:type="character">
+    <w:name w:val="Heading 3 Char"/>
+    <w:basedOn w:val="DefaultParagraphFont"/>
+    <w:link w:val="Heading3"/>
+    <w:uiPriority w:val="9"/>
+    <w:semiHidden/>
+    <w:rsid w:val="00A10FD9"/>
+    <w:rPr>
+      <w:rFonts w:cstheme="majorBidi" w:eastAsiaTheme="majorEastAsia"/>
+      <w:color w:themeColor="accent1" w:themeShade="BF" w:val="0F4761"/>
+      <w:sz w:val="28"/>
+      <w:szCs w:val="28"/>
+    </w:rPr>
+  </w:style>
+  <w:style w:customStyle="1" w:styleId="Heading4Char" w:type="character">
+    <w:name w:val="Heading 4 Char"/>
+    <w:basedOn w:val="DefaultParagraphFont"/>
+    <w:link w:val="Heading4"/>
+    <w:uiPriority w:val="9"/>
+    <w:semiHidden/>
+    <w:rsid w:val="00A10FD9"/>
+    <w:rPr>
+      <w:rFonts w:cstheme="majorBidi" w:eastAsiaTheme="majorEastAsia"/>
+      <w:i/>
+      <w:iCs/>
+      <w:color w:themeColor="accent1" w:themeShade="BF" w:val="0F4761"/>
+    </w:rPr>
+  </w:style>
+  <w:style w:customStyle="1" w:styleId="Heading5Char" w:type="character">
+    <w:name w:val="Heading 5 Char"/>
+    <w:basedOn w:val="DefaultParagraphFont"/>
+    <w:link w:val="Heading5"/>
+    <w:uiPriority w:val="9"/>
+    <w:semiHidden/>
+    <w:rsid w:val="00A10FD9"/>
+    <w:rPr>
+      <w:rFonts w:cstheme="majorBidi" w:eastAsiaTheme="majorEastAsia"/>
+      <w:color w:themeColor="accent1" w:themeShade="BF" w:val="0F4761"/>
+    </w:rPr>
+  </w:style>
+  <w:style w:customStyle="1" w:styleId="Heading6Char" w:type="character">
+    <w:name w:val="Heading 6 Char"/>
+    <w:basedOn w:val="DefaultParagraphFont"/>
+    <w:link w:val="Heading6"/>
+    <w:uiPriority w:val="9"/>
+    <w:semiHidden/>
+    <w:rsid w:val="00A10FD9"/>
+    <w:rPr>
+      <w:rFonts w:cstheme="majorBidi" w:eastAsiaTheme="majorEastAsia"/>
+      <w:i/>
+      <w:iCs/>
+      <w:color w:themeColor="text1" w:themeTint="A6" w:val="595959"/>
+    </w:rPr>
+  </w:style>
+  <w:style w:customStyle="1" w:styleId="Heading7Char" w:type="character">
+    <w:name w:val="Heading 7 Char"/>
+    <w:basedOn w:val="DefaultParagraphFont"/>
+    <w:link w:val="Heading7"/>
+    <w:uiPriority w:val="9"/>
+    <w:semiHidden/>
+    <w:rsid w:val="00A10FD9"/>
+    <w:rPr>
+      <w:rFonts w:cstheme="majorBidi" w:eastAsiaTheme="majorEastAsia"/>
+      <w:color w:themeColor="text1" w:themeTint="A6" w:val="595959"/>
+    </w:rPr>
+  </w:style>
+  <w:style w:customStyle="1" w:styleId="Heading8Char" w:type="character">
+    <w:name w:val="Heading 8 Char"/>
+    <w:basedOn w:val="DefaultParagraphFont"/>
+    <w:link w:val="Heading8"/>
+    <w:uiPriority w:val="9"/>
+    <w:semiHidden/>
+    <w:rsid w:val="00A10FD9"/>
+    <w:rPr>
+      <w:rFonts w:cstheme="majorBidi" w:eastAsiaTheme="majorEastAsia"/>
+      <w:i/>
+      <w:iCs/>
+      <w:color w:themeColor="text1" w:themeTint="D8" w:val="272727"/>
+    </w:rPr>
+  </w:style>
+  <w:style w:customStyle="1" w:styleId="Heading9Char" w:type="character">
+    <w:name w:val="Heading 9 Char"/>
+    <w:basedOn w:val="DefaultParagraphFont"/>
+    <w:link w:val="Heading9"/>
+    <w:uiPriority w:val="9"/>
+    <w:semiHidden/>
+    <w:rsid w:val="00A10FD9"/>
+    <w:rPr>
+      <w:rFonts w:cstheme="majorBidi" w:eastAsiaTheme="majorEastAsia"/>
+      <w:color w:themeColor="text1" w:themeTint="D8" w:val="272727"/>
     </w:rPr>
   </w:style>
   <w:style w:styleId="BlockText" w:type="paragraph">
@@ -2226,8 +2362,8 @@
   </w:style>
   <w:style w:styleId="FootnoteBlockText" w:type="paragraph">
     <w:name w:val="Footnote Block Text"/>
-    <w:basedOn w:val="Footnote Text"/>
-    <w:next w:val="Footnote Text"/>
+    <w:basedOn w:val="FootnoteText"/>
+    <w:next w:val="FootnoteText"/>
     <w:uiPriority w:val="9"/>
     <w:unhideWhenUsed/>
     <w:qFormat/>
@@ -2265,10 +2401,10 @@
         <w:jc w:val="left"/>
       </w:trPr>
       <w:tcPr>
-        <w:vAlign w:val="bottom"/>
         <w:tcBorders>
           <w:bottom w:val="single"/>
         </w:tcBorders>
+        <w:vAlign w:val="bottom"/>
       </w:tcPr>
     </w:tblStylePr>
   </w:style>
@@ -2383,8 +2519,8 @@
     <w:name w:val="KeywordTok"/>
     <w:basedOn w:val="VerbatimChar"/>
     <w:rPr>
+      <w:b/>
       <w:color w:val="007020"/>
-      <w:b/>
     </w:rPr>
   </w:style>
   <w:style w:type="character" w:customStyle="1" w:styleId="DataTypeTok">
@@ -2461,42 +2597,42 @@
     <w:name w:val="ImportTok"/>
     <w:basedOn w:val="VerbatimChar"/>
     <w:rPr>
+      <w:b/>
       <w:color w:val="008000"/>
-      <w:b/>
     </w:rPr>
   </w:style>
   <w:style w:type="character" w:customStyle="1" w:styleId="CommentTok">
     <w:name w:val="CommentTok"/>
     <w:basedOn w:val="VerbatimChar"/>
     <w:rPr>
+      <w:i/>
       <w:color w:val="60a0b0"/>
-      <w:i/>
     </w:rPr>
   </w:style>
   <w:style w:type="character" w:customStyle="1" w:styleId="DocumentationTok">
     <w:name w:val="DocumentationTok"/>
     <w:basedOn w:val="VerbatimChar"/>
     <w:rPr>
+      <w:i/>
       <w:color w:val="ba2121"/>
-      <w:i/>
     </w:rPr>
   </w:style>
   <w:style w:type="character" w:customStyle="1" w:styleId="AnnotationTok">
     <w:name w:val="AnnotationTok"/>
     <w:basedOn w:val="VerbatimChar"/>
     <w:rPr>
-      <w:color w:val="60a0b0"/>
       <w:b/>
       <w:i/>
+      <w:color w:val="60a0b0"/>
     </w:rPr>
   </w:style>
   <w:style w:type="character" w:customStyle="1" w:styleId="CommentVarTok">
     <w:name w:val="CommentVarTok"/>
     <w:basedOn w:val="VerbatimChar"/>
     <w:rPr>
-      <w:color w:val="60a0b0"/>
       <w:b/>
       <w:i/>
+      <w:color w:val="60a0b0"/>
     </w:rPr>
   </w:style>
   <w:style w:type="character" w:customStyle="1" w:styleId="OtherTok">
@@ -2524,8 +2660,8 @@
     <w:name w:val="ControlFlowTok"/>
     <w:basedOn w:val="VerbatimChar"/>
     <w:rPr>
+      <w:b/>
       <w:color w:val="007020"/>
-      <w:b/>
     </w:rPr>
   </w:style>
   <w:style w:type="character" w:customStyle="1" w:styleId="OperatorTok">
@@ -2570,34 +2706,34 @@
     <w:name w:val="InformationTok"/>
     <w:basedOn w:val="VerbatimChar"/>
     <w:rPr>
-      <w:color w:val="60a0b0"/>
       <w:b/>
       <w:i/>
+      <w:color w:val="60a0b0"/>
     </w:rPr>
   </w:style>
   <w:style w:type="character" w:customStyle="1" w:styleId="WarningTok">
     <w:name w:val="WarningTok"/>
     <w:basedOn w:val="VerbatimChar"/>
     <w:rPr>
-      <w:color w:val="60a0b0"/>
       <w:b/>
       <w:i/>
+      <w:color w:val="60a0b0"/>
     </w:rPr>
   </w:style>
   <w:style w:type="character" w:customStyle="1" w:styleId="AlertTok">
     <w:name w:val="AlertTok"/>
     <w:basedOn w:val="VerbatimChar"/>
     <w:rPr>
+      <w:b/>
       <w:color w:val="ff0000"/>
-      <w:b/>
     </w:rPr>
   </w:style>
   <w:style w:type="character" w:customStyle="1" w:styleId="ErrorTok">
     <w:name w:val="ErrorTok"/>
     <w:basedOn w:val="VerbatimChar"/>
     <w:rPr>
+      <w:b/>
       <w:color w:val="ff0000"/>
-      <w:b/>
     </w:rPr>
   </w:style>
   <w:style w:type="character" w:customStyle="1" w:styleId="NormalTok">
@@ -2619,44 +2755,44 @@
         <a:sysClr val="window" lastClr="FFFFFF"/>
       </a:lt1>
       <a:dk2>
-        <a:srgbClr val="1F497D"/>
+        <a:srgbClr val="0E2841"/>
       </a:dk2>
       <a:lt2>
-        <a:srgbClr val="EEECE1"/>
+        <a:srgbClr val="E8E8E8"/>
       </a:lt2>
       <a:accent1>
-        <a:srgbClr val="4F81BD"/>
+        <a:srgbClr val="156082"/>
       </a:accent1>
       <a:accent2>
-        <a:srgbClr val="C0504D"/>
+        <a:srgbClr val="E97132"/>
       </a:accent2>
       <a:accent3>
-        <a:srgbClr val="9BBB59"/>
+        <a:srgbClr val="196B24"/>
       </a:accent3>
       <a:accent4>
-        <a:srgbClr val="8064A2"/>
+        <a:srgbClr val="0F9ED5"/>
       </a:accent4>
       <a:accent5>
-        <a:srgbClr val="4BACC6"/>
+        <a:srgbClr val="A02B93"/>
       </a:accent5>
       <a:accent6>
-        <a:srgbClr val="F79646"/>
+        <a:srgbClr val="4EA72E"/>
       </a:accent6>
       <a:hlink>
-        <a:srgbClr val="0000FF"/>
+        <a:srgbClr val="467886"/>
       </a:hlink>
       <a:folHlink>
-        <a:srgbClr val="800080"/>
+        <a:srgbClr val="96607D"/>
       </a:folHlink>
     </a:clrScheme>
     <a:fontScheme name="Office">
       <a:majorFont>
-        <a:latin typeface="Calibri"/>
+        <a:latin typeface="Aptos Display" panose="02110004020202020204"/>
         <a:ea typeface=""/>
         <a:cs typeface=""/>
-        <a:font script="Jpan" typeface="ＭＳ ゴシック"/>
+        <a:font script="Jpan" typeface="游ゴシック Light"/>
         <a:font script="Hang" typeface="맑은 고딕"/>
-        <a:font script="Hans" typeface="宋体"/>
+        <a:font script="Hans" typeface="等线 Light"/>
         <a:font script="Hant" typeface="新細明體"/>
         <a:font script="Arab" typeface="Times New Roman"/>
         <a:font script="Hebr" typeface="Times New Roman"/>
@@ -2683,14 +2819,32 @@
         <a:font script="Mong" typeface="Mongolian Baiti"/>
         <a:font script="Viet" typeface="Times New Roman"/>
         <a:font script="Uigh" typeface="Microsoft Uighur"/>
+        <a:font script="Geor" typeface="Sylfaen"/>
+        <a:font script="Armn" typeface="Arial"/>
+        <a:font script="Bugi" typeface="Leelawadee UI"/>
+        <a:font script="Bopo" typeface="Microsoft JhengHei"/>
+        <a:font script="Java" typeface="Javanese Text"/>
+        <a:font script="Lisu" typeface="Segoe UI"/>
+        <a:font script="Mymr" typeface="Myanmar Text"/>
+        <a:font script="Nkoo" typeface="Ebrima"/>
+        <a:font script="Olck" typeface="Nirmala UI"/>
+        <a:font script="Osma" typeface="Ebrima"/>
+        <a:font script="Phag" typeface="Phagspa"/>
+        <a:font script="Syrn" typeface="Estrangelo Edessa"/>
+        <a:font script="Syrj" typeface="Estrangelo Edessa"/>
+        <a:font script="Syre" typeface="Estrangelo Edessa"/>
+        <a:font script="Sora" typeface="Nirmala UI"/>
+        <a:font script="Tale" typeface="Microsoft Tai Le"/>
+        <a:font script="Talu" typeface="Microsoft New Tai Lue"/>
+        <a:font script="Tfng" typeface="Ebrima"/>
       </a:majorFont>
       <a:minorFont>
-        <a:latin typeface="Cambria"/>
+        <a:latin typeface="Aptos" panose="02110004020202020204"/>
         <a:ea typeface=""/>
         <a:cs typeface=""/>
-        <a:font script="Jpan" typeface="ＭＳ 明朝"/>
+        <a:font script="Jpan" typeface="游明朝"/>
         <a:font script="Hang" typeface="맑은 고딕"/>
-        <a:font script="Hans" typeface="宋体"/>
+        <a:font script="Hans" typeface="等线"/>
         <a:font script="Hant" typeface="新細明體"/>
         <a:font script="Arab" typeface="Arial"/>
         <a:font script="Hebr" typeface="Arial"/>
@@ -2717,6 +2871,24 @@
         <a:font script="Mong" typeface="Mongolian Baiti"/>
         <a:font script="Viet" typeface="Arial"/>
         <a:font script="Uigh" typeface="Microsoft Uighur"/>
+        <a:font script="Geor" typeface="Sylfaen"/>
+        <a:font script="Armn" typeface="Arial"/>
+        <a:font script="Bugi" typeface="Leelawadee UI"/>
+        <a:font script="Bopo" typeface="Microsoft JhengHei"/>
+        <a:font script="Java" typeface="Javanese Text"/>
+        <a:font script="Lisu" typeface="Segoe UI"/>
+        <a:font script="Mymr" typeface="Myanmar Text"/>
+        <a:font script="Nkoo" typeface="Ebrima"/>
+        <a:font script="Olck" typeface="Nirmala UI"/>
+        <a:font script="Osma" typeface="Ebrima"/>
+        <a:font script="Phag" typeface="Phagspa"/>
+        <a:font script="Syrn" typeface="Estrangelo Edessa"/>
+        <a:font script="Syrj" typeface="Estrangelo Edessa"/>
+        <a:font script="Syre" typeface="Estrangelo Edessa"/>
+        <a:font script="Sora" typeface="Nirmala UI"/>
+        <a:font script="Tale" typeface="Microsoft Tai Le"/>
+        <a:font script="Talu" typeface="Microsoft New Tai Lue"/>
+        <a:font script="Tfng" typeface="Ebrima"/>
       </a:minorFont>
     </a:fontScheme>
     <a:fmtScheme name="Office">
@@ -2728,200 +2900,141 @@
           <a:gsLst>
             <a:gs pos="0">
               <a:schemeClr val="phClr">
-                <a:tint val="50000"/>
-                <a:satMod val="300000"/>
+                <a:lumMod val="110000"/>
+                <a:satMod val="105000"/>
+                <a:tint val="67000"/>
               </a:schemeClr>
             </a:gs>
-            <a:gs pos="35000">
+            <a:gs pos="50000">
               <a:schemeClr val="phClr">
-                <a:tint val="37000"/>
-                <a:satMod val="300000"/>
+                <a:lumMod val="105000"/>
+                <a:satMod val="103000"/>
+                <a:tint val="73000"/>
               </a:schemeClr>
             </a:gs>
             <a:gs pos="100000">
               <a:schemeClr val="phClr">
-                <a:tint val="15000"/>
-                <a:satMod val="350000"/>
+                <a:lumMod val="105000"/>
+                <a:satMod val="109000"/>
+                <a:tint val="81000"/>
               </a:schemeClr>
             </a:gs>
           </a:gsLst>
-          <a:lin ang="16200000" scaled="1"/>
+          <a:lin ang="5400000" scaled="0"/>
         </a:gradFill>
         <a:gradFill rotWithShape="1">
           <a:gsLst>
             <a:gs pos="0">
               <a:schemeClr val="phClr">
-                <a:tint val="100000"/>
+                <a:satMod val="103000"/>
+                <a:lumMod val="102000"/>
+                <a:tint val="94000"/>
+              </a:schemeClr>
+            </a:gs>
+            <a:gs pos="50000">
+              <a:schemeClr val="phClr">
+                <a:satMod val="110000"/>
+                <a:lumMod val="100000"/>
                 <a:shade val="100000"/>
-                <a:satMod val="130000"/>
               </a:schemeClr>
             </a:gs>
             <a:gs pos="100000">
               <a:schemeClr val="phClr">
-                <a:tint val="50000"/>
-                <a:shade val="100000"/>
-                <a:satMod val="350000"/>
+                <a:lumMod val="99000"/>
+                <a:satMod val="120000"/>
+                <a:shade val="78000"/>
               </a:schemeClr>
             </a:gs>
           </a:gsLst>
-          <a:lin ang="16200000" scaled="0"/>
+          <a:lin ang="5400000" scaled="0"/>
         </a:gradFill>
       </a:fillStyleLst>
       <a:lnStyleLst>
-        <a:ln w="9525" cap="flat" cmpd="sng" algn="ctr">
-          <a:solidFill>
-            <a:schemeClr val="phClr">
-              <a:shade val="95000"/>
-              <a:satMod val="105000"/>
-            </a:schemeClr>
-          </a:solidFill>
-          <a:prstDash val="solid"/>
-        </a:ln>
-        <a:ln w="25400" cap="flat" cmpd="sng" algn="ctr">
+        <a:ln w="6350" cap="flat" cmpd="sng" algn="ctr">
           <a:solidFill>
             <a:schemeClr val="phClr"/>
           </a:solidFill>
           <a:prstDash val="solid"/>
+          <a:miter lim="800000"/>
         </a:ln>
-        <a:ln w="38100" cap="flat" cmpd="sng" algn="ctr">
+        <a:ln w="12700" cap="flat" cmpd="sng" algn="ctr">
           <a:solidFill>
             <a:schemeClr val="phClr"/>
           </a:solidFill>
           <a:prstDash val="solid"/>
+          <a:miter lim="800000"/>
+        </a:ln>
+        <a:ln w="19050" cap="flat" cmpd="sng" algn="ctr">
+          <a:solidFill>
+            <a:schemeClr val="phClr"/>
+          </a:solidFill>
+          <a:prstDash val="solid"/>
+          <a:miter lim="800000"/>
         </a:ln>
       </a:lnStyleLst>
       <a:effectStyleLst>
         <a:effectStyle>
+          <a:effectLst/>
+        </a:effectStyle>
+        <a:effectStyle>
+          <a:effectLst/>
+        </a:effectStyle>
+        <a:effectStyle>
           <a:effectLst>
-            <a:outerShdw blurRad="40000" dist="20000" dir="5400000" rotWithShape="0">
+            <a:outerShdw blurRad="57150" dist="19050" dir="5400000" algn="ctr" rotWithShape="0">
               <a:srgbClr val="000000">
-                <a:alpha val="38000"/>
+                <a:alpha val="63000"/>
               </a:srgbClr>
             </a:outerShdw>
           </a:effectLst>
-        </a:effectStyle>
-        <a:effectStyle>
-          <a:effectLst>
-            <a:outerShdw blurRad="40000" dist="23000" dir="5400000" rotWithShape="0">
-              <a:srgbClr val="000000">
-                <a:alpha val="35000"/>
-              </a:srgbClr>
-            </a:outerShdw>
-          </a:effectLst>
-        </a:effectStyle>
-        <a:effectStyle>
-          <a:effectLst>
-            <a:outerShdw blurRad="40000" dist="23000" dir="5400000" rotWithShape="0">
-              <a:srgbClr val="000000">
-                <a:alpha val="35000"/>
-              </a:srgbClr>
-            </a:outerShdw>
-          </a:effectLst>
-          <a:scene3d>
-            <a:camera prst="orthographicFront">
-              <a:rot lat="0" lon="0" rev="0"/>
-            </a:camera>
-            <a:lightRig rig="threePt" dir="t">
-              <a:rot lat="0" lon="0" rev="1200000"/>
-            </a:lightRig>
-          </a:scene3d>
-          <a:sp3d>
-            <a:bevelT w="63500" h="25400"/>
-          </a:sp3d>
         </a:effectStyle>
       </a:effectStyleLst>
       <a:bgFillStyleLst>
         <a:solidFill>
           <a:schemeClr val="phClr"/>
         </a:solidFill>
+        <a:solidFill>
+          <a:schemeClr val="phClr">
+            <a:tint val="95000"/>
+            <a:satMod val="170000"/>
+          </a:schemeClr>
+        </a:solidFill>
         <a:gradFill rotWithShape="1">
           <a:gsLst>
             <a:gs pos="0">
               <a:schemeClr val="phClr">
-                <a:tint val="40000"/>
-                <a:satMod val="350000"/>
+                <a:tint val="93000"/>
+                <a:satMod val="150000"/>
+                <a:shade val="98000"/>
+                <a:lumMod val="102000"/>
               </a:schemeClr>
             </a:gs>
-            <a:gs pos="40000">
+            <a:gs pos="50000">
               <a:schemeClr val="phClr">
-                <a:tint val="45000"/>
-                <a:shade val="99000"/>
-                <a:satMod val="350000"/>
+                <a:tint val="98000"/>
+                <a:satMod val="130000"/>
+                <a:shade val="90000"/>
+                <a:lumMod val="103000"/>
               </a:schemeClr>
             </a:gs>
             <a:gs pos="100000">
               <a:schemeClr val="phClr">
-                <a:shade val="20000"/>
-                <a:satMod val="255000"/>
+                <a:shade val="63000"/>
+                <a:satMod val="120000"/>
               </a:schemeClr>
             </a:gs>
           </a:gsLst>
-          <a:path path="circle">
-            <a:fillToRect l="50000" t="-80000" r="50000" b="180000"/>
-          </a:path>
-        </a:gradFill>
-        <a:gradFill rotWithShape="1">
-          <a:gsLst>
-            <a:gs pos="0">
-              <a:schemeClr val="phClr">
-                <a:tint val="80000"/>
-                <a:satMod val="300000"/>
-              </a:schemeClr>
-            </a:gs>
-            <a:gs pos="100000">
-              <a:schemeClr val="phClr">
-                <a:shade val="30000"/>
-                <a:satMod val="200000"/>
-              </a:schemeClr>
-            </a:gs>
-          </a:gsLst>
-          <a:path path="circle">
-            <a:fillToRect l="50000" t="50000" r="50000" b="50000"/>
-          </a:path>
+          <a:lin ang="5400000" scaled="0"/>
         </a:gradFill>
       </a:bgFillStyleLst>
     </a:fmtScheme>
   </a:themeElements>
-  <a:objectDefaults>
-    <a:spDef>
-      <a:spPr/>
-      <a:bodyPr/>
-      <a:lstStyle/>
-      <a:style>
-        <a:lnRef idx="1">
-          <a:schemeClr val="accent1"/>
-        </a:lnRef>
-        <a:fillRef idx="3">
-          <a:schemeClr val="accent1"/>
-        </a:fillRef>
-        <a:effectRef idx="2">
-          <a:schemeClr val="accent1"/>
-        </a:effectRef>
-        <a:fontRef idx="minor">
-          <a:schemeClr val="lt1"/>
-        </a:fontRef>
-      </a:style>
-    </a:spDef>
-    <a:lnDef>
-      <a:spPr/>
-      <a:bodyPr/>
-      <a:lstStyle/>
-      <a:style>
-        <a:lnRef idx="2">
-          <a:schemeClr val="accent1"/>
-        </a:lnRef>
-        <a:fillRef idx="0">
-          <a:schemeClr val="accent1"/>
-        </a:fillRef>
-        <a:effectRef idx="1">
-          <a:schemeClr val="accent1"/>
-        </a:effectRef>
-        <a:fontRef idx="minor">
-          <a:schemeClr val="tx1"/>
-        </a:fontRef>
-      </a:style>
-    </a:lnDef>
-  </a:objectDefaults>
+  <a:objectDefaults/>
   <a:extraClrSchemeLst/>
+  <a:extLst>
+    <a:ext uri="{05A4C25C-085E-4340-85A3-A5531E510DB2}">
+      <thm15:themeFamily xmlns:thm15="http://schemas.microsoft.com/office/thememl/2012/main" name="Office Theme" id="{2E142A2C-CD16-42D6-873A-C26D2A0506FA}" vid="{1BDDFF52-6CD6-40A5-AB3C-68EB2F1E4D0A}"/>
+    </a:ext>
+  </a:extLst>
 </a:theme>
 </file>
</xml_diff>